<commit_message>
Added detailed design of classes of the testing module.
git-svn-id: https://svn.cs.biu.ac.il/svn/development/SDK@422 ba1fec17-5bc3-4c1d-a110-6a66ae20c876
</commit_message>
<xml_diff>
--- a/Docs/Tests/TestingSCAPI.docx
+++ b/Docs/Tests/TestingSCAPI.docx
@@ -21,13 +21,6 @@
     </w:p>
     <w:sdt>
       <w:sdtPr>
-        <w:id w:val="1723682641"/>
-        <w:docPartObj>
-          <w:docPartGallery w:val="Table of Contents"/>
-          <w:docPartUnique/>
-        </w:docPartObj>
-      </w:sdtPr>
-      <w:sdtEndPr>
         <w:rPr>
           <w:rFonts w:asciiTheme="minorHAnsi" w:eastAsiaTheme="minorHAnsi" w:hAnsiTheme="minorHAnsi" w:cstheme="minorBidi"/>
           <w:b w:val="0"/>
@@ -37,7 +30,12 @@
           <w:szCs w:val="22"/>
           <w:lang w:bidi="he-IL"/>
         </w:rPr>
-      </w:sdtEndPr>
+        <w:id w:val="1723682641"/>
+        <w:docPartObj>
+          <w:docPartGallery w:val="Table of Contents"/>
+          <w:docPartUnique/>
+        </w:docPartObj>
+      </w:sdtPr>
       <w:sdtContent>
         <w:p>
           <w:pPr>
@@ -5384,26 +5382,26 @@
           <w:rFonts w:eastAsia="Times New Roman"/>
         </w:rPr>
       </w:pPr>
-      <w:bookmarkStart w:id="19" w:name="_Toc282588687"/>
-      <w:bookmarkStart w:id="20" w:name="_General_design:"/>
-      <w:bookmarkStart w:id="21" w:name="_General_design"/>
-      <w:bookmarkStart w:id="22" w:name="_Testing_general_design"/>
+      <w:bookmarkStart w:id="19" w:name="_General_design:"/>
+      <w:bookmarkStart w:id="20" w:name="_General_design"/>
+      <w:bookmarkStart w:id="21" w:name="_Testing_general_design"/>
+      <w:bookmarkStart w:id="22" w:name="_Toc282588687"/>
+      <w:bookmarkEnd w:id="19"/>
       <w:bookmarkEnd w:id="20"/>
       <w:bookmarkEnd w:id="21"/>
+      <w:r>
+        <w:rPr>
+          <w:rFonts w:eastAsia="Times New Roman"/>
+        </w:rPr>
+        <w:t>Testing g</w:t>
+      </w:r>
+      <w:r>
+        <w:rPr>
+          <w:rFonts w:eastAsia="Times New Roman"/>
+        </w:rPr>
+        <w:t>eneral design</w:t>
+      </w:r>
       <w:bookmarkEnd w:id="22"/>
-      <w:r>
-        <w:rPr>
-          <w:rFonts w:eastAsia="Times New Roman"/>
-        </w:rPr>
-        <w:t>Testing g</w:t>
-      </w:r>
-      <w:r>
-        <w:rPr>
-          <w:rFonts w:eastAsia="Times New Roman"/>
-        </w:rPr>
-        <w:t>eneral design</w:t>
-      </w:r>
-      <w:bookmarkEnd w:id="19"/>
     </w:p>
     <w:p>
       <w:pPr>
@@ -5703,71 +5701,297 @@
     </w:p>
     <w:p>
       <w:pPr>
-        <w:bidi w:val="0"/>
-        <w:rPr>
-          <w:rFonts w:ascii="Times New Roman" w:eastAsia="Times New Roman" w:hAnsi="Times New Roman" w:cs="Miriam"/>
-          <w:sz w:val="24"/>
-          <w:szCs w:val="24"/>
-        </w:rPr>
-      </w:pPr>
-    </w:p>
-    <w:p>
-      <w:pPr>
-        <w:bidi w:val="0"/>
-        <w:rPr>
-          <w:rFonts w:ascii="Times New Roman" w:eastAsia="Times New Roman" w:hAnsi="Times New Roman" w:cs="Miriam"/>
-          <w:sz w:val="24"/>
-          <w:szCs w:val="24"/>
-        </w:rPr>
-      </w:pPr>
-      <w:r>
-        <w:rPr>
-          <w:rFonts w:ascii="Times New Roman" w:eastAsia="Times New Roman" w:hAnsi="Times New Roman" w:cs="Miriam"/>
-          <w:sz w:val="24"/>
-          <w:szCs w:val="24"/>
-        </w:rPr>
-        <w:t xml:space="preserve">The following class diagram is an example of the derived classes of the </w:t>
+        <w:pStyle w:val="Heading2"/>
+        <w:bidi w:val="0"/>
+        <w:rPr>
+          <w:rFonts w:eastAsia="Times New Roman"/>
+        </w:rPr>
+      </w:pPr>
+      <w:r>
+        <w:rPr>
+          <w:rFonts w:eastAsia="Times New Roman"/>
+        </w:rPr>
+        <w:t>Testing Detailed Design</w:t>
+      </w:r>
+    </w:p>
+    <w:p>
+      <w:pPr>
+        <w:bidi w:val="0"/>
+      </w:pPr>
+      <w:r>
+        <w:t xml:space="preserve">The testing module has a general structure.  A test interface, family abstract classes </w:t>
+      </w:r>
+      <w:r>
+        <w:t>(</w:t>
       </w:r>
       <w:proofErr w:type="spellStart"/>
       <w:r>
-        <w:rPr>
-          <w:rFonts w:ascii="Times New Roman" w:eastAsia="Times New Roman" w:hAnsi="Times New Roman" w:cs="Miriam"/>
-          <w:sz w:val="24"/>
-          <w:szCs w:val="24"/>
-        </w:rPr>
         <w:t>PrfTest</w:t>
       </w:r>
       <w:proofErr w:type="spellEnd"/>
       <w:r>
-        <w:rPr>
-          <w:rFonts w:ascii="Times New Roman" w:eastAsia="Times New Roman" w:hAnsi="Times New Roman" w:cs="Miriam"/>
-          <w:sz w:val="24"/>
-          <w:szCs w:val="24"/>
-        </w:rPr>
+        <w:t xml:space="preserve">, </w:t>
+      </w:r>
+      <w:proofErr w:type="spellStart"/>
+      <w:r>
+        <w:t>PrgTest</w:t>
+      </w:r>
+      <w:proofErr w:type="spellEnd"/>
+      <w:r>
+        <w:t xml:space="preserve"> and so on) </w:t>
+      </w:r>
+      <w:r>
+        <w:t>and concrete derived classes that inherit from the relevant family abstract class.</w:t>
+      </w:r>
+    </w:p>
+    <w:p>
+      <w:pPr>
+        <w:bidi w:val="0"/>
+      </w:pPr>
+      <w:r>
+        <w:t>The structure of the abstract family class</w:t>
+      </w:r>
+      <w:r>
+        <w:t>es</w:t>
+      </w:r>
+      <w:r>
+        <w:t xml:space="preserve"> is as follows.</w:t>
+      </w:r>
+    </w:p>
+    <w:p>
+      <w:pPr>
+        <w:pStyle w:val="ListParagraph"/>
+        <w:numPr>
+          <w:ilvl w:val="0"/>
+          <w:numId w:val="11"/>
+        </w:numPr>
+        <w:bidi w:val="0"/>
+      </w:pPr>
+      <w:r>
+        <w:t>There is an instance of the related family (</w:t>
+      </w:r>
+      <w:proofErr w:type="spellStart"/>
+      <w:r>
+        <w:t>PRGTest</w:t>
+      </w:r>
+      <w:proofErr w:type="spellEnd"/>
+      <w:r>
+        <w:t xml:space="preserve"> holds a </w:t>
+      </w:r>
+      <w:proofErr w:type="spellStart"/>
+      <w:r>
+        <w:t>PseudorandomGenerator</w:t>
+      </w:r>
+      <w:proofErr w:type="spellEnd"/>
+      <w:r>
+        <w:t xml:space="preserve"> and </w:t>
+      </w:r>
+      <w:proofErr w:type="spellStart"/>
+      <w:r>
+        <w:t>PRFTest</w:t>
+      </w:r>
+      <w:proofErr w:type="spellEnd"/>
+      <w:r>
+        <w:t xml:space="preserve"> holds </w:t>
+      </w:r>
+      <w:proofErr w:type="spellStart"/>
+      <w:r>
+        <w:t>Pseudorandomfunction</w:t>
+      </w:r>
+      <w:proofErr w:type="spellEnd"/>
+      <w:r>
+        <w:t>).</w:t>
+      </w:r>
+    </w:p>
+    <w:p>
+      <w:pPr>
+        <w:pStyle w:val="ListParagraph"/>
+        <w:numPr>
+          <w:ilvl w:val="0"/>
+          <w:numId w:val="11"/>
+        </w:numPr>
+        <w:bidi w:val="0"/>
+      </w:pPr>
+      <w:r>
+        <w:t xml:space="preserve">Has an inner class called </w:t>
+      </w:r>
+      <w:proofErr w:type="spellStart"/>
+      <w:proofErr w:type="gramStart"/>
+      <w:r>
+        <w:t>TestData</w:t>
+      </w:r>
+      <w:proofErr w:type="spellEnd"/>
+      <w:r>
         <w:t>.</w:t>
       </w:r>
-    </w:p>
-    <w:p>
-      <w:pPr>
-        <w:bidi w:val="0"/>
-        <w:rPr>
-          <w:rFonts w:ascii="Times New Roman" w:eastAsia="Times New Roman" w:hAnsi="Times New Roman" w:cs="Miriam"/>
-          <w:sz w:val="24"/>
-          <w:szCs w:val="24"/>
-        </w:rPr>
-      </w:pPr>
-      <w:r>
-        <w:rPr>
-          <w:rFonts w:ascii="Times New Roman" w:eastAsia="Times New Roman" w:hAnsi="Times New Roman" w:cs="Miriam"/>
+      <w:proofErr w:type="gramEnd"/>
+      <w:r>
+        <w:t xml:space="preserve"> This class is family depended. It always has input and expected output and other parameters such as key.</w:t>
+      </w:r>
+    </w:p>
+    <w:p>
+      <w:pPr>
+        <w:pStyle w:val="ListParagraph"/>
+        <w:numPr>
+          <w:ilvl w:val="0"/>
+          <w:numId w:val="11"/>
+        </w:numPr>
+        <w:bidi w:val="0"/>
+      </w:pPr>
+      <w:r>
+        <w:t xml:space="preserve">Holds a vector of </w:t>
+      </w:r>
+      <w:proofErr w:type="spellStart"/>
+      <w:r>
+        <w:t>TestData</w:t>
+      </w:r>
+      <w:proofErr w:type="spellEnd"/>
+      <w:r>
+        <w:t>.</w:t>
+      </w:r>
+    </w:p>
+    <w:p>
+      <w:pPr>
+        <w:bidi w:val="0"/>
+      </w:pPr>
+      <w:r>
+        <w:t xml:space="preserve">Most of the functionality is done in the family abstract class on </w:t>
+      </w:r>
+      <w:r>
+        <w:t>the underlying</w:t>
+      </w:r>
+      <w:r>
+        <w:t xml:space="preserve"> instance that is passed in the constructor of the derived class. </w:t>
+      </w:r>
+      <w:r>
+        <w:t xml:space="preserve">The derived class adds to the vector of </w:t>
+      </w:r>
+      <w:proofErr w:type="spellStart"/>
+      <w:r>
+        <w:t>TestData</w:t>
+      </w:r>
+      <w:proofErr w:type="spellEnd"/>
+      <w:r>
+        <w:t xml:space="preserve"> of the abstract class the vector tests it wishes to test. The abstract class checks </w:t>
+      </w:r>
+      <w:r>
+        <w:t xml:space="preserve">for every instance in the vector </w:t>
+      </w:r>
+      <w:r>
+        <w:t xml:space="preserve">that the actual computed result is equal to the expected output in the </w:t>
+      </w:r>
+      <w:proofErr w:type="spellStart"/>
+      <w:r>
+        <w:t>TestData</w:t>
+      </w:r>
+      <w:proofErr w:type="spellEnd"/>
+      <w:r>
+        <w:t>. Since it holds the main family instance all derived classes must implement the related function</w:t>
+      </w:r>
+      <w:r>
+        <w:t xml:space="preserve"> that does the computation</w:t>
+      </w:r>
+      <w:r>
+        <w:t xml:space="preserve"> and thus can be called generally in the abstract class.</w:t>
+      </w:r>
+    </w:p>
+    <w:p>
+      <w:pPr>
+        <w:bidi w:val="0"/>
+      </w:pPr>
+      <w:r>
+        <w:t xml:space="preserve">A family that also implements an invert function </w:t>
+      </w:r>
+      <w:r>
+        <w:t xml:space="preserve">(such as PRP and </w:t>
+      </w:r>
+      <w:proofErr w:type="spellStart"/>
+      <w:r>
+        <w:t>TrapdoorPermutation</w:t>
+      </w:r>
+      <w:proofErr w:type="spellEnd"/>
+      <w:r>
+        <w:t xml:space="preserve">) </w:t>
+      </w:r>
+      <w:r>
+        <w:t>also holds a vector of data for computing and inverting test. The functionality in the abstract family class goes over the vector and gets each input and other necessary auxiliary parameters and performs compute and invert</w:t>
+      </w:r>
+      <w:r>
+        <w:t xml:space="preserve">. It then </w:t>
+      </w:r>
+      <w:r>
+        <w:t>checks that the inverted result equals to the original input.</w:t>
+      </w:r>
+      <w:r>
+        <w:t xml:space="preserve"> Note that is some cases where we do not have a known vector test we can use this functionality to test the correctness of the algorithms.</w:t>
+      </w:r>
+    </w:p>
+    <w:p>
+      <w:pPr>
+        <w:bidi w:val="0"/>
+      </w:pPr>
+      <w:r>
+        <w:t xml:space="preserve">In the following family class diagrams one can see that the derived concrete classes only implement the constructor where they pass the concrete family object and fill the base vectors of data to be tested. Most of the algorithms have a general class </w:t>
+      </w:r>
+      <w:r>
+        <w:t xml:space="preserve">(SHA1Test, </w:t>
+      </w:r>
+      <w:proofErr w:type="spellStart"/>
+      <w:r>
+        <w:t>HmacTest</w:t>
+      </w:r>
+      <w:proofErr w:type="spellEnd"/>
+      <w:r>
+        <w:t xml:space="preserve"> and so on) </w:t>
+      </w:r>
+      <w:r>
+        <w:t xml:space="preserve">not depending on the wrapped library excluding the derived classes of </w:t>
+      </w:r>
+      <w:proofErr w:type="spellStart"/>
+      <w:r>
+        <w:t>TrapdoorPermutation</w:t>
+      </w:r>
+      <w:proofErr w:type="spellEnd"/>
+      <w:r>
+        <w:t xml:space="preserve"> where there is a different class for each implementation of RSA and Rabin.</w:t>
+      </w:r>
+    </w:p>
+    <w:p>
+      <w:pPr>
+        <w:bidi w:val="0"/>
+      </w:pPr>
+      <w:r>
+        <w:lastRenderedPageBreak/>
+        <w:t>The following class diagrams display the testing classes of each primitive family.</w:t>
+      </w:r>
+    </w:p>
+    <w:p>
+      <w:pPr>
+        <w:pStyle w:val="Heading3"/>
+        <w:bidi w:val="0"/>
+      </w:pPr>
+      <w:r>
+        <w:t>PRG</w:t>
+      </w:r>
+    </w:p>
+    <w:p>
+      <w:pPr>
+        <w:bidi w:val="0"/>
+      </w:pPr>
+    </w:p>
+    <w:p>
+      <w:pPr>
+        <w:bidi w:val="0"/>
+      </w:pPr>
+      <w:r>
+        <w:rPr>
           <w:noProof/>
-          <w:sz w:val="24"/>
-          <w:szCs w:val="24"/>
         </w:rPr>
         <w:drawing>
           <wp:inline distT="0" distB="0" distL="0" distR="0">
-            <wp:extent cx="6286500" cy="3672378"/>
+            <wp:extent cx="2751455" cy="3980180"/>
             <wp:effectExtent l="19050" t="0" r="0" b="0"/>
-            <wp:docPr id="2" name="Picture 2"/>
+            <wp:docPr id="9" name="Picture 7"/>
             <wp:cNvGraphicFramePr>
               <a:graphicFrameLocks xmlns:a="http://schemas.openxmlformats.org/drawingml/2006/main" noChangeAspect="1"/>
             </wp:cNvGraphicFramePr>
@@ -5775,7 +5999,7 @@
               <a:graphicData uri="http://schemas.openxmlformats.org/drawingml/2006/picture">
                 <pic:pic xmlns:pic="http://schemas.openxmlformats.org/drawingml/2006/picture">
                   <pic:nvPicPr>
-                    <pic:cNvPr id="0" name="Picture 2"/>
+                    <pic:cNvPr id="0" name="Picture 7"/>
                     <pic:cNvPicPr>
                       <a:picLocks noChangeAspect="1" noChangeArrowheads="1"/>
                     </pic:cNvPicPr>
@@ -5790,7 +6014,7 @@
                   <pic:spPr bwMode="auto">
                     <a:xfrm>
                       <a:off x="0" y="0"/>
-                      <a:ext cx="6289231" cy="3673974"/>
+                      <a:ext cx="2751455" cy="3980180"/>
                     </a:xfrm>
                     <a:prstGeom prst="rect">
                       <a:avLst/>
@@ -5812,6 +6036,392 @@
     </w:p>
     <w:p>
       <w:pPr>
+        <w:pStyle w:val="Heading3"/>
+        <w:bidi w:val="0"/>
+      </w:pPr>
+      <w:r>
+        <w:t>PRF</w:t>
+      </w:r>
+    </w:p>
+    <w:p>
+      <w:pPr>
+        <w:bidi w:val="0"/>
+        <w:rPr>
+          <w:rFonts w:ascii="Times New Roman" w:eastAsia="Times New Roman" w:hAnsi="Times New Roman" w:cs="Miriam"/>
+          <w:sz w:val="24"/>
+          <w:szCs w:val="24"/>
+        </w:rPr>
+      </w:pPr>
+      <w:r>
+        <w:rPr>
+          <w:rFonts w:ascii="Times New Roman" w:eastAsia="Times New Roman" w:hAnsi="Times New Roman" w:cs="Miriam"/>
+          <w:noProof/>
+          <w:sz w:val="24"/>
+          <w:szCs w:val="24"/>
+        </w:rPr>
+        <w:drawing>
+          <wp:inline distT="0" distB="0" distL="0" distR="0">
+            <wp:extent cx="5274310" cy="2967257"/>
+            <wp:effectExtent l="19050" t="0" r="2540" b="0"/>
+            <wp:docPr id="7" name="Picture 5"/>
+            <wp:cNvGraphicFramePr>
+              <a:graphicFrameLocks xmlns:a="http://schemas.openxmlformats.org/drawingml/2006/main" noChangeAspect="1"/>
+            </wp:cNvGraphicFramePr>
+            <a:graphic xmlns:a="http://schemas.openxmlformats.org/drawingml/2006/main">
+              <a:graphicData uri="http://schemas.openxmlformats.org/drawingml/2006/picture">
+                <pic:pic xmlns:pic="http://schemas.openxmlformats.org/drawingml/2006/picture">
+                  <pic:nvPicPr>
+                    <pic:cNvPr id="0" name="Picture 5"/>
+                    <pic:cNvPicPr>
+                      <a:picLocks noChangeAspect="1" noChangeArrowheads="1"/>
+                    </pic:cNvPicPr>
+                  </pic:nvPicPr>
+                  <pic:blipFill>
+                    <a:blip r:embed="rId8"/>
+                    <a:srcRect/>
+                    <a:stretch>
+                      <a:fillRect/>
+                    </a:stretch>
+                  </pic:blipFill>
+                  <pic:spPr bwMode="auto">
+                    <a:xfrm>
+                      <a:off x="0" y="0"/>
+                      <a:ext cx="5274310" cy="2967257"/>
+                    </a:xfrm>
+                    <a:prstGeom prst="rect">
+                      <a:avLst/>
+                    </a:prstGeom>
+                    <a:noFill/>
+                    <a:ln w="9525">
+                      <a:noFill/>
+                      <a:miter lim="800000"/>
+                      <a:headEnd/>
+                      <a:tailEnd/>
+                    </a:ln>
+                  </pic:spPr>
+                </pic:pic>
+              </a:graphicData>
+            </a:graphic>
+          </wp:inline>
+        </w:drawing>
+      </w:r>
+    </w:p>
+    <w:p>
+      <w:pPr>
+        <w:bidi w:val="0"/>
+        <w:rPr>
+          <w:rFonts w:ascii="Times New Roman" w:eastAsia="Times New Roman" w:hAnsi="Times New Roman" w:cs="Miriam"/>
+          <w:sz w:val="24"/>
+          <w:szCs w:val="24"/>
+        </w:rPr>
+      </w:pPr>
+    </w:p>
+    <w:p>
+      <w:pPr>
+        <w:pStyle w:val="Heading3"/>
+        <w:bidi w:val="0"/>
+        <w:rPr>
+          <w:rFonts w:eastAsia="Times New Roman"/>
+        </w:rPr>
+      </w:pPr>
+      <w:r>
+        <w:rPr>
+          <w:rFonts w:eastAsia="Times New Roman"/>
+        </w:rPr>
+        <w:lastRenderedPageBreak/>
+        <w:t>Target Collision resistant Hash</w:t>
+      </w:r>
+    </w:p>
+    <w:p>
+      <w:pPr>
+        <w:bidi w:val="0"/>
+      </w:pPr>
+    </w:p>
+    <w:p>
+      <w:pPr>
+        <w:bidi w:val="0"/>
+      </w:pPr>
+      <w:r>
+        <w:rPr>
+          <w:noProof/>
+        </w:rPr>
+        <w:drawing>
+          <wp:inline distT="0" distB="0" distL="0" distR="0">
+            <wp:extent cx="5274310" cy="2655757"/>
+            <wp:effectExtent l="19050" t="0" r="2540" b="0"/>
+            <wp:docPr id="5" name="Picture 3"/>
+            <wp:cNvGraphicFramePr>
+              <a:graphicFrameLocks xmlns:a="http://schemas.openxmlformats.org/drawingml/2006/main" noChangeAspect="1"/>
+            </wp:cNvGraphicFramePr>
+            <a:graphic xmlns:a="http://schemas.openxmlformats.org/drawingml/2006/main">
+              <a:graphicData uri="http://schemas.openxmlformats.org/drawingml/2006/picture">
+                <pic:pic xmlns:pic="http://schemas.openxmlformats.org/drawingml/2006/picture">
+                  <pic:nvPicPr>
+                    <pic:cNvPr id="0" name="Picture 3"/>
+                    <pic:cNvPicPr>
+                      <a:picLocks noChangeAspect="1" noChangeArrowheads="1"/>
+                    </pic:cNvPicPr>
+                  </pic:nvPicPr>
+                  <pic:blipFill>
+                    <a:blip r:embed="rId9"/>
+                    <a:srcRect/>
+                    <a:stretch>
+                      <a:fillRect/>
+                    </a:stretch>
+                  </pic:blipFill>
+                  <pic:spPr bwMode="auto">
+                    <a:xfrm>
+                      <a:off x="0" y="0"/>
+                      <a:ext cx="5274310" cy="2655757"/>
+                    </a:xfrm>
+                    <a:prstGeom prst="rect">
+                      <a:avLst/>
+                    </a:prstGeom>
+                    <a:noFill/>
+                    <a:ln w="9525">
+                      <a:noFill/>
+                      <a:miter lim="800000"/>
+                      <a:headEnd/>
+                      <a:tailEnd/>
+                    </a:ln>
+                  </pic:spPr>
+                </pic:pic>
+              </a:graphicData>
+            </a:graphic>
+          </wp:inline>
+        </w:drawing>
+      </w:r>
+    </w:p>
+    <w:p>
+      <w:pPr>
+        <w:bidi w:val="0"/>
+      </w:pPr>
+    </w:p>
+    <w:p>
+      <w:pPr>
+        <w:pStyle w:val="Heading3"/>
+        <w:bidi w:val="0"/>
+      </w:pPr>
+      <w:r>
+        <w:t>Trapdoor permutation</w:t>
+      </w:r>
+    </w:p>
+    <w:p>
+      <w:pPr>
+        <w:bidi w:val="0"/>
+      </w:pPr>
+    </w:p>
+    <w:p>
+      <w:pPr>
+        <w:bidi w:val="0"/>
+      </w:pPr>
+      <w:r>
+        <w:rPr>
+          <w:noProof/>
+        </w:rPr>
+        <w:drawing>
+          <wp:inline distT="0" distB="0" distL="0" distR="0">
+            <wp:extent cx="5274310" cy="2672739"/>
+            <wp:effectExtent l="19050" t="0" r="2540" b="0"/>
+            <wp:docPr id="6" name="Picture 4"/>
+            <wp:cNvGraphicFramePr>
+              <a:graphicFrameLocks xmlns:a="http://schemas.openxmlformats.org/drawingml/2006/main" noChangeAspect="1"/>
+            </wp:cNvGraphicFramePr>
+            <a:graphic xmlns:a="http://schemas.openxmlformats.org/drawingml/2006/main">
+              <a:graphicData uri="http://schemas.openxmlformats.org/drawingml/2006/picture">
+                <pic:pic xmlns:pic="http://schemas.openxmlformats.org/drawingml/2006/picture">
+                  <pic:nvPicPr>
+                    <pic:cNvPr id="0" name="Picture 4"/>
+                    <pic:cNvPicPr>
+                      <a:picLocks noChangeAspect="1" noChangeArrowheads="1"/>
+                    </pic:cNvPicPr>
+                  </pic:nvPicPr>
+                  <pic:blipFill>
+                    <a:blip r:embed="rId10"/>
+                    <a:srcRect/>
+                    <a:stretch>
+                      <a:fillRect/>
+                    </a:stretch>
+                  </pic:blipFill>
+                  <pic:spPr bwMode="auto">
+                    <a:xfrm>
+                      <a:off x="0" y="0"/>
+                      <a:ext cx="5274310" cy="2672739"/>
+                    </a:xfrm>
+                    <a:prstGeom prst="rect">
+                      <a:avLst/>
+                    </a:prstGeom>
+                    <a:noFill/>
+                    <a:ln w="9525">
+                      <a:noFill/>
+                      <a:miter lim="800000"/>
+                      <a:headEnd/>
+                      <a:tailEnd/>
+                    </a:ln>
+                  </pic:spPr>
+                </pic:pic>
+              </a:graphicData>
+            </a:graphic>
+          </wp:inline>
+        </w:drawing>
+      </w:r>
+    </w:p>
+    <w:p>
+      <w:pPr>
+        <w:bidi w:val="0"/>
+      </w:pPr>
+    </w:p>
+    <w:p>
+      <w:pPr>
+        <w:bidi w:val="0"/>
+      </w:pPr>
+    </w:p>
+    <w:p>
+      <w:pPr>
+        <w:pStyle w:val="Heading3"/>
+        <w:bidi w:val="0"/>
+      </w:pPr>
+      <w:r>
+        <w:t xml:space="preserve">Perfect universal hash </w:t>
+      </w:r>
+    </w:p>
+    <w:p>
+      <w:pPr>
+        <w:bidi w:val="0"/>
+      </w:pPr>
+    </w:p>
+    <w:p>
+      <w:pPr>
+        <w:bidi w:val="0"/>
+      </w:pPr>
+      <w:r>
+        <w:rPr>
+          <w:noProof/>
+        </w:rPr>
+        <w:lastRenderedPageBreak/>
+        <w:drawing>
+          <wp:inline distT="0" distB="0" distL="0" distR="0">
+            <wp:extent cx="5274310" cy="2702781"/>
+            <wp:effectExtent l="19050" t="0" r="2540" b="0"/>
+            <wp:docPr id="8" name="Picture 6"/>
+            <wp:cNvGraphicFramePr>
+              <a:graphicFrameLocks xmlns:a="http://schemas.openxmlformats.org/drawingml/2006/main" noChangeAspect="1"/>
+            </wp:cNvGraphicFramePr>
+            <a:graphic xmlns:a="http://schemas.openxmlformats.org/drawingml/2006/main">
+              <a:graphicData uri="http://schemas.openxmlformats.org/drawingml/2006/picture">
+                <pic:pic xmlns:pic="http://schemas.openxmlformats.org/drawingml/2006/picture">
+                  <pic:nvPicPr>
+                    <pic:cNvPr id="0" name="Picture 6"/>
+                    <pic:cNvPicPr>
+                      <a:picLocks noChangeAspect="1" noChangeArrowheads="1"/>
+                    </pic:cNvPicPr>
+                  </pic:nvPicPr>
+                  <pic:blipFill>
+                    <a:blip r:embed="rId11"/>
+                    <a:srcRect/>
+                    <a:stretch>
+                      <a:fillRect/>
+                    </a:stretch>
+                  </pic:blipFill>
+                  <pic:spPr bwMode="auto">
+                    <a:xfrm>
+                      <a:off x="0" y="0"/>
+                      <a:ext cx="5274310" cy="2702781"/>
+                    </a:xfrm>
+                    <a:prstGeom prst="rect">
+                      <a:avLst/>
+                    </a:prstGeom>
+                    <a:noFill/>
+                    <a:ln w="9525">
+                      <a:noFill/>
+                      <a:miter lim="800000"/>
+                      <a:headEnd/>
+                      <a:tailEnd/>
+                    </a:ln>
+                  </pic:spPr>
+                </pic:pic>
+              </a:graphicData>
+            </a:graphic>
+          </wp:inline>
+        </w:drawing>
+      </w:r>
+    </w:p>
+    <w:p>
+      <w:pPr>
+        <w:bidi w:val="0"/>
+      </w:pPr>
+    </w:p>
+    <w:p>
+      <w:pPr>
+        <w:pStyle w:val="Heading3"/>
+        <w:bidi w:val="0"/>
+      </w:pPr>
+      <w:r>
+        <w:t>Key derivation function</w:t>
+      </w:r>
+    </w:p>
+    <w:p>
+      <w:pPr>
+        <w:bidi w:val="0"/>
+      </w:pPr>
+    </w:p>
+    <w:p>
+      <w:pPr>
+        <w:bidi w:val="0"/>
+      </w:pPr>
+      <w:r>
+        <w:rPr>
+          <w:noProof/>
+        </w:rPr>
+        <w:drawing>
+          <wp:inline distT="0" distB="0" distL="0" distR="0">
+            <wp:extent cx="2754630" cy="3640455"/>
+            <wp:effectExtent l="19050" t="0" r="7620" b="0"/>
+            <wp:docPr id="10" name="Picture 8"/>
+            <wp:cNvGraphicFramePr>
+              <a:graphicFrameLocks xmlns:a="http://schemas.openxmlformats.org/drawingml/2006/main" noChangeAspect="1"/>
+            </wp:cNvGraphicFramePr>
+            <a:graphic xmlns:a="http://schemas.openxmlformats.org/drawingml/2006/main">
+              <a:graphicData uri="http://schemas.openxmlformats.org/drawingml/2006/picture">
+                <pic:pic xmlns:pic="http://schemas.openxmlformats.org/drawingml/2006/picture">
+                  <pic:nvPicPr>
+                    <pic:cNvPr id="0" name="Picture 8"/>
+                    <pic:cNvPicPr>
+                      <a:picLocks noChangeAspect="1" noChangeArrowheads="1"/>
+                    </pic:cNvPicPr>
+                  </pic:nvPicPr>
+                  <pic:blipFill>
+                    <a:blip r:embed="rId12"/>
+                    <a:srcRect/>
+                    <a:stretch>
+                      <a:fillRect/>
+                    </a:stretch>
+                  </pic:blipFill>
+                  <pic:spPr bwMode="auto">
+                    <a:xfrm>
+                      <a:off x="0" y="0"/>
+                      <a:ext cx="2754630" cy="3640455"/>
+                    </a:xfrm>
+                    <a:prstGeom prst="rect">
+                      <a:avLst/>
+                    </a:prstGeom>
+                    <a:noFill/>
+                    <a:ln w="9525">
+                      <a:noFill/>
+                      <a:miter lim="800000"/>
+                      <a:headEnd/>
+                      <a:tailEnd/>
+                    </a:ln>
+                  </pic:spPr>
+                </pic:pic>
+              </a:graphicData>
+            </a:graphic>
+          </wp:inline>
+        </w:drawing>
+      </w:r>
+    </w:p>
+    <w:p>
+      <w:pPr>
         <w:pStyle w:val="Heading2"/>
         <w:bidi w:val="0"/>
         <w:rPr>
@@ -6023,7 +6633,100 @@
               <w:bidi w:val="0"/>
               <w:jc w:val="right"/>
             </w:pPr>
-            <w:hyperlink r:id="rId8" w:history="1">
+            <w:hyperlink r:id="rId13" w:history="1">
+              <w:r>
+                <w:rPr>
+                  <w:rStyle w:val="Hyperlink"/>
+                </w:rPr>
+                <w:t>http://csrc.nist.gov/publications/fi</w:t>
+              </w:r>
+              <w:r>
+                <w:rPr>
+                  <w:rStyle w:val="Hyperlink"/>
+                </w:rPr>
+                <w:lastRenderedPageBreak/>
+                <w:t>ps/fips180-2/fips180-2.pdf</w:t>
+              </w:r>
+            </w:hyperlink>
+            <w:r>
+              <w:t xml:space="preserve"> page 25</w:t>
+            </w:r>
+          </w:p>
+        </w:tc>
+        <w:tc>
+          <w:tcPr>
+            <w:tcW w:w="2430" w:type="dxa"/>
+            <w:shd w:val="pct5" w:color="auto" w:fill="auto"/>
+          </w:tcPr>
+          <w:p>
+            <w:pPr>
+              <w:bidi w:val="0"/>
+              <w:jc w:val="right"/>
+            </w:pPr>
+          </w:p>
+        </w:tc>
+        <w:tc>
+          <w:tcPr>
+            <w:tcW w:w="1980" w:type="dxa"/>
+            <w:shd w:val="pct5" w:color="auto" w:fill="auto"/>
+          </w:tcPr>
+          <w:p>
+            <w:pPr>
+              <w:bidi w:val="0"/>
+            </w:pPr>
+            <w:r>
+              <w:t xml:space="preserve">Handbook of Applied </w:t>
+            </w:r>
+            <w:proofErr w:type="spellStart"/>
+            <w:r>
+              <w:lastRenderedPageBreak/>
+              <w:t>ryptography</w:t>
+            </w:r>
+            <w:proofErr w:type="spellEnd"/>
+            <w:r>
+              <w:t>, page 345</w:t>
+            </w:r>
+          </w:p>
+        </w:tc>
+      </w:tr>
+      <w:tr>
+        <w:tc>
+          <w:tcPr>
+            <w:tcW w:w="1893" w:type="dxa"/>
+            <w:vMerge/>
+            <w:shd w:val="pct5" w:color="auto" w:fill="auto"/>
+          </w:tcPr>
+          <w:p>
+            <w:pPr>
+              <w:bidi w:val="0"/>
+            </w:pPr>
+          </w:p>
+        </w:tc>
+        <w:tc>
+          <w:tcPr>
+            <w:tcW w:w="2160" w:type="dxa"/>
+            <w:shd w:val="pct5" w:color="auto" w:fill="auto"/>
+          </w:tcPr>
+          <w:p>
+            <w:pPr>
+              <w:bidi w:val="0"/>
+            </w:pPr>
+            <w:r>
+              <w:t>SHA256</w:t>
+            </w:r>
+          </w:p>
+        </w:tc>
+        <w:tc>
+          <w:tcPr>
+            <w:tcW w:w="2970" w:type="dxa"/>
+            <w:shd w:val="pct5" w:color="auto" w:fill="auto"/>
+          </w:tcPr>
+          <w:p>
+            <w:pPr>
+              <w:bidi w:val="0"/>
+              <w:jc w:val="right"/>
+            </w:pPr>
+            <w:hyperlink r:id="rId14" w:history="1">
               <w:r>
                 <w:rPr>
                   <w:rStyle w:val="Hyperlink"/>
@@ -6032,7 +6735,7 @@
               </w:r>
             </w:hyperlink>
             <w:r>
-              <w:t xml:space="preserve"> page 25</w:t>
+              <w:t xml:space="preserve"> page 33</w:t>
             </w:r>
           </w:p>
         </w:tc>
@@ -6057,17 +6760,6 @@
             <w:pPr>
               <w:bidi w:val="0"/>
             </w:pPr>
-            <w:r>
-              <w:t xml:space="preserve">Handbook of Applied </w:t>
-            </w:r>
-            <w:proofErr w:type="spellStart"/>
-            <w:r>
-              <w:t>ryptography</w:t>
-            </w:r>
-            <w:proofErr w:type="spellEnd"/>
-            <w:r>
-              <w:t>, page 345</w:t>
-            </w:r>
           </w:p>
         </w:tc>
       </w:tr>
@@ -6094,7 +6786,7 @@
               <w:bidi w:val="0"/>
             </w:pPr>
             <w:r>
-              <w:t>SHA256</w:t>
+              <w:t>SHA224</w:t>
             </w:r>
           </w:p>
         </w:tc>
@@ -6108,7 +6800,73 @@
               <w:bidi w:val="0"/>
               <w:jc w:val="right"/>
             </w:pPr>
-            <w:hyperlink r:id="rId9" w:history="1">
+          </w:p>
+        </w:tc>
+        <w:tc>
+          <w:tcPr>
+            <w:tcW w:w="2430" w:type="dxa"/>
+            <w:shd w:val="pct5" w:color="auto" w:fill="auto"/>
+          </w:tcPr>
+          <w:p>
+            <w:pPr>
+              <w:bidi w:val="0"/>
+              <w:jc w:val="right"/>
+            </w:pPr>
+            <w:r>
+              <w:t>http://tools.ietf.org/rfc/rfc3874.txt</w:t>
+            </w:r>
+          </w:p>
+        </w:tc>
+        <w:tc>
+          <w:tcPr>
+            <w:tcW w:w="1980" w:type="dxa"/>
+            <w:shd w:val="pct5" w:color="auto" w:fill="auto"/>
+          </w:tcPr>
+          <w:p>
+            <w:pPr>
+              <w:bidi w:val="0"/>
+            </w:pPr>
+          </w:p>
+        </w:tc>
+      </w:tr>
+      <w:tr>
+        <w:tc>
+          <w:tcPr>
+            <w:tcW w:w="1893" w:type="dxa"/>
+            <w:vMerge/>
+            <w:shd w:val="pct5" w:color="auto" w:fill="auto"/>
+          </w:tcPr>
+          <w:p>
+            <w:pPr>
+              <w:bidi w:val="0"/>
+            </w:pPr>
+          </w:p>
+        </w:tc>
+        <w:tc>
+          <w:tcPr>
+            <w:tcW w:w="2160" w:type="dxa"/>
+            <w:shd w:val="pct5" w:color="auto" w:fill="auto"/>
+          </w:tcPr>
+          <w:p>
+            <w:pPr>
+              <w:bidi w:val="0"/>
+            </w:pPr>
+            <w:r>
+              <w:t>SHA512</w:t>
+            </w:r>
+          </w:p>
+        </w:tc>
+        <w:tc>
+          <w:tcPr>
+            <w:tcW w:w="2970" w:type="dxa"/>
+            <w:shd w:val="pct5" w:color="auto" w:fill="auto"/>
+          </w:tcPr>
+          <w:p>
+            <w:pPr>
+              <w:bidi w:val="0"/>
+              <w:jc w:val="right"/>
+            </w:pPr>
+            <w:hyperlink r:id="rId15" w:history="1">
               <w:r>
                 <w:rPr>
                   <w:rStyle w:val="Hyperlink"/>
@@ -6117,11 +6875,7 @@
               </w:r>
             </w:hyperlink>
             <w:r>
-              <w:t xml:space="preserve"> page </w:t>
-            </w:r>
-            <w:r>
-              <w:lastRenderedPageBreak/>
-              <w:t>33</w:t>
+              <w:t xml:space="preserve"> page 51</w:t>
             </w:r>
           </w:p>
         </w:tc>
@@ -6172,7 +6926,7 @@
               <w:bidi w:val="0"/>
             </w:pPr>
             <w:r>
-              <w:t>SHA224</w:t>
+              <w:t>SHA384</w:t>
             </w:r>
           </w:p>
         </w:tc>
@@ -6186,73 +6940,7 @@
               <w:bidi w:val="0"/>
               <w:jc w:val="right"/>
             </w:pPr>
-          </w:p>
-        </w:tc>
-        <w:tc>
-          <w:tcPr>
-            <w:tcW w:w="2430" w:type="dxa"/>
-            <w:shd w:val="pct5" w:color="auto" w:fill="auto"/>
-          </w:tcPr>
-          <w:p>
-            <w:pPr>
-              <w:bidi w:val="0"/>
-              <w:jc w:val="right"/>
-            </w:pPr>
-            <w:r>
-              <w:t>http://tools.ietf.org/rfc/rfc3874.txt</w:t>
-            </w:r>
-          </w:p>
-        </w:tc>
-        <w:tc>
-          <w:tcPr>
-            <w:tcW w:w="1980" w:type="dxa"/>
-            <w:shd w:val="pct5" w:color="auto" w:fill="auto"/>
-          </w:tcPr>
-          <w:p>
-            <w:pPr>
-              <w:bidi w:val="0"/>
-            </w:pPr>
-          </w:p>
-        </w:tc>
-      </w:tr>
-      <w:tr>
-        <w:tc>
-          <w:tcPr>
-            <w:tcW w:w="1893" w:type="dxa"/>
-            <w:vMerge/>
-            <w:shd w:val="pct5" w:color="auto" w:fill="auto"/>
-          </w:tcPr>
-          <w:p>
-            <w:pPr>
-              <w:bidi w:val="0"/>
-            </w:pPr>
-          </w:p>
-        </w:tc>
-        <w:tc>
-          <w:tcPr>
-            <w:tcW w:w="2160" w:type="dxa"/>
-            <w:shd w:val="pct5" w:color="auto" w:fill="auto"/>
-          </w:tcPr>
-          <w:p>
-            <w:pPr>
-              <w:bidi w:val="0"/>
-            </w:pPr>
-            <w:r>
-              <w:t>SHA512</w:t>
-            </w:r>
-          </w:p>
-        </w:tc>
-        <w:tc>
-          <w:tcPr>
-            <w:tcW w:w="2970" w:type="dxa"/>
-            <w:shd w:val="pct5" w:color="auto" w:fill="auto"/>
-          </w:tcPr>
-          <w:p>
-            <w:pPr>
-              <w:bidi w:val="0"/>
-              <w:jc w:val="right"/>
-            </w:pPr>
-            <w:hyperlink r:id="rId10" w:history="1">
+            <w:hyperlink r:id="rId16" w:history="1">
               <w:r>
                 <w:rPr>
                   <w:rStyle w:val="Hyperlink"/>
@@ -6261,80 +6949,6 @@
               </w:r>
             </w:hyperlink>
             <w:r>
-              <w:t xml:space="preserve"> page 51</w:t>
-            </w:r>
-          </w:p>
-        </w:tc>
-        <w:tc>
-          <w:tcPr>
-            <w:tcW w:w="2430" w:type="dxa"/>
-            <w:shd w:val="pct5" w:color="auto" w:fill="auto"/>
-          </w:tcPr>
-          <w:p>
-            <w:pPr>
-              <w:bidi w:val="0"/>
-              <w:jc w:val="right"/>
-            </w:pPr>
-          </w:p>
-        </w:tc>
-        <w:tc>
-          <w:tcPr>
-            <w:tcW w:w="1980" w:type="dxa"/>
-            <w:shd w:val="pct5" w:color="auto" w:fill="auto"/>
-          </w:tcPr>
-          <w:p>
-            <w:pPr>
-              <w:bidi w:val="0"/>
-            </w:pPr>
-          </w:p>
-        </w:tc>
-      </w:tr>
-      <w:tr>
-        <w:tc>
-          <w:tcPr>
-            <w:tcW w:w="1893" w:type="dxa"/>
-            <w:vMerge/>
-            <w:shd w:val="pct5" w:color="auto" w:fill="auto"/>
-          </w:tcPr>
-          <w:p>
-            <w:pPr>
-              <w:bidi w:val="0"/>
-            </w:pPr>
-          </w:p>
-        </w:tc>
-        <w:tc>
-          <w:tcPr>
-            <w:tcW w:w="2160" w:type="dxa"/>
-            <w:shd w:val="pct5" w:color="auto" w:fill="auto"/>
-          </w:tcPr>
-          <w:p>
-            <w:pPr>
-              <w:bidi w:val="0"/>
-            </w:pPr>
-            <w:r>
-              <w:t>SHA384</w:t>
-            </w:r>
-          </w:p>
-        </w:tc>
-        <w:tc>
-          <w:tcPr>
-            <w:tcW w:w="2970" w:type="dxa"/>
-            <w:shd w:val="pct5" w:color="auto" w:fill="auto"/>
-          </w:tcPr>
-          <w:p>
-            <w:pPr>
-              <w:bidi w:val="0"/>
-              <w:jc w:val="right"/>
-            </w:pPr>
-            <w:hyperlink r:id="rId11" w:history="1">
-              <w:r>
-                <w:rPr>
-                  <w:rStyle w:val="Hyperlink"/>
-                </w:rPr>
-                <w:t>http://csrc.nist.gov/publications/fips/fips180-2/fips180-2.pdf</w:t>
-              </w:r>
-            </w:hyperlink>
-            <w:r>
               <w:t xml:space="preserve"> page 56</w:t>
             </w:r>
           </w:p>
@@ -6546,7 +7160,7 @@
               <w:bidi w:val="0"/>
               <w:jc w:val="right"/>
             </w:pPr>
-            <w:hyperlink r:id="rId12" w:history="1">
+            <w:hyperlink r:id="rId17" w:history="1">
               <w:r>
                 <w:rPr>
                   <w:rStyle w:val="Hyperlink"/>
@@ -6621,7 +7235,7 @@
             <w:pPr>
               <w:bidi w:val="0"/>
             </w:pPr>
-            <w:hyperlink r:id="rId13" w:history="1">
+            <w:hyperlink r:id="rId18" w:history="1">
               <w:r>
                 <w:rPr>
                   <w:rStyle w:val="Hyperlink"/>
@@ -6776,7 +7390,7 @@
               <w:bidi w:val="0"/>
               <w:jc w:val="both"/>
             </w:pPr>
-            <w:hyperlink r:id="rId14" w:history="1">
+            <w:hyperlink r:id="rId19" w:history="1">
               <w:r>
                 <w:rPr>
                   <w:rStyle w:val="Hyperlink"/>
@@ -6933,7 +7547,7 @@
               <w:bidi w:val="0"/>
               <w:jc w:val="both"/>
             </w:pPr>
-            <w:hyperlink r:id="rId15" w:history="1">
+            <w:hyperlink r:id="rId20" w:history="1">
               <w:r>
                 <w:rPr>
                   <w:rStyle w:val="Hyperlink"/>
@@ -7092,7 +7706,7 @@
             <w:pPr>
               <w:bidi w:val="0"/>
             </w:pPr>
-            <w:hyperlink r:id="rId16" w:history="1">
+            <w:hyperlink r:id="rId21" w:history="1">
               <w:r>
                 <w:rPr>
                   <w:rStyle w:val="Hyperlink"/>
@@ -7103,7 +7717,7 @@
             <w:r>
               <w:t xml:space="preserve"> check the zip file : </w:t>
             </w:r>
-            <w:hyperlink r:id="rId17" w:history="1">
+            <w:hyperlink r:id="rId22" w:history="1">
               <w:r>
                 <w:rPr>
                   <w:rStyle w:val="Hyperlink"/>
@@ -8103,6 +8717,95 @@
     </w:lvl>
   </w:abstractNum>
   <w:abstractNum w:abstractNumId="5">
+    <w:nsid w:val="55015AEC"/>
+    <w:multiLevelType w:val="hybridMultilevel"/>
+    <w:tmpl w:val="4D9837D4"/>
+    <w:lvl w:ilvl="0" w:tplc="0409000F">
+      <w:start w:val="1"/>
+      <w:numFmt w:val="decimal"/>
+      <w:lvlText w:val="%1."/>
+      <w:lvlJc w:val="left"/>
+      <w:pPr>
+        <w:ind w:left="720" w:hanging="360"/>
+      </w:pPr>
+      <w:rPr>
+        <w:rFonts w:hint="default"/>
+      </w:rPr>
+    </w:lvl>
+    <w:lvl w:ilvl="1" w:tplc="04090019" w:tentative="1">
+      <w:start w:val="1"/>
+      <w:numFmt w:val="lowerLetter"/>
+      <w:lvlText w:val="%2."/>
+      <w:lvlJc w:val="left"/>
+      <w:pPr>
+        <w:ind w:left="1440" w:hanging="360"/>
+      </w:pPr>
+    </w:lvl>
+    <w:lvl w:ilvl="2" w:tplc="0409001B" w:tentative="1">
+      <w:start w:val="1"/>
+      <w:numFmt w:val="lowerRoman"/>
+      <w:lvlText w:val="%3."/>
+      <w:lvlJc w:val="right"/>
+      <w:pPr>
+        <w:ind w:left="2160" w:hanging="180"/>
+      </w:pPr>
+    </w:lvl>
+    <w:lvl w:ilvl="3" w:tplc="0409000F" w:tentative="1">
+      <w:start w:val="1"/>
+      <w:numFmt w:val="decimal"/>
+      <w:lvlText w:val="%4."/>
+      <w:lvlJc w:val="left"/>
+      <w:pPr>
+        <w:ind w:left="2880" w:hanging="360"/>
+      </w:pPr>
+    </w:lvl>
+    <w:lvl w:ilvl="4" w:tplc="04090019" w:tentative="1">
+      <w:start w:val="1"/>
+      <w:numFmt w:val="lowerLetter"/>
+      <w:lvlText w:val="%5."/>
+      <w:lvlJc w:val="left"/>
+      <w:pPr>
+        <w:ind w:left="3600" w:hanging="360"/>
+      </w:pPr>
+    </w:lvl>
+    <w:lvl w:ilvl="5" w:tplc="0409001B" w:tentative="1">
+      <w:start w:val="1"/>
+      <w:numFmt w:val="lowerRoman"/>
+      <w:lvlText w:val="%6."/>
+      <w:lvlJc w:val="right"/>
+      <w:pPr>
+        <w:ind w:left="4320" w:hanging="180"/>
+      </w:pPr>
+    </w:lvl>
+    <w:lvl w:ilvl="6" w:tplc="0409000F" w:tentative="1">
+      <w:start w:val="1"/>
+      <w:numFmt w:val="decimal"/>
+      <w:lvlText w:val="%7."/>
+      <w:lvlJc w:val="left"/>
+      <w:pPr>
+        <w:ind w:left="5040" w:hanging="360"/>
+      </w:pPr>
+    </w:lvl>
+    <w:lvl w:ilvl="7" w:tplc="04090019" w:tentative="1">
+      <w:start w:val="1"/>
+      <w:numFmt w:val="lowerLetter"/>
+      <w:lvlText w:val="%8."/>
+      <w:lvlJc w:val="left"/>
+      <w:pPr>
+        <w:ind w:left="5760" w:hanging="360"/>
+      </w:pPr>
+    </w:lvl>
+    <w:lvl w:ilvl="8" w:tplc="0409001B" w:tentative="1">
+      <w:start w:val="1"/>
+      <w:numFmt w:val="lowerRoman"/>
+      <w:lvlText w:val="%9."/>
+      <w:lvlJc w:val="right"/>
+      <w:pPr>
+        <w:ind w:left="6480" w:hanging="180"/>
+      </w:pPr>
+    </w:lvl>
+  </w:abstractNum>
+  <w:abstractNum w:abstractNumId="6">
     <w:nsid w:val="56DE4315"/>
     <w:multiLevelType w:val="hybridMultilevel"/>
     <w:tmpl w:val="5BCC083E"/>
@@ -8215,7 +8918,7 @@
       </w:rPr>
     </w:lvl>
   </w:abstractNum>
-  <w:abstractNum w:abstractNumId="6">
+  <w:abstractNum w:abstractNumId="7">
     <w:nsid w:val="5D9A31A0"/>
     <w:multiLevelType w:val="hybridMultilevel"/>
     <w:tmpl w:val="F66403C0"/>
@@ -8301,7 +9004,7 @@
       </w:pPr>
     </w:lvl>
   </w:abstractNum>
-  <w:abstractNum w:abstractNumId="7">
+  <w:abstractNum w:abstractNumId="8">
     <w:nsid w:val="5EB62900"/>
     <w:multiLevelType w:val="hybridMultilevel"/>
     <w:tmpl w:val="26AA9282"/>
@@ -8390,7 +9093,7 @@
       </w:pPr>
     </w:lvl>
   </w:abstractNum>
-  <w:abstractNum w:abstractNumId="8">
+  <w:abstractNum w:abstractNumId="9">
     <w:nsid w:val="6E324FAC"/>
     <w:multiLevelType w:val="hybridMultilevel"/>
     <w:tmpl w:val="7316ACC6"/>
@@ -8476,7 +9179,7 @@
       </w:pPr>
     </w:lvl>
   </w:abstractNum>
-  <w:abstractNum w:abstractNumId="9">
+  <w:abstractNum w:abstractNumId="10">
     <w:nsid w:val="6FE61F42"/>
     <w:multiLevelType w:val="hybridMultilevel"/>
     <w:tmpl w:val="AED495B6"/>
@@ -8566,22 +9269,22 @@
     <w:abstractNumId w:val="1"/>
   </w:num>
   <w:num w:numId="2">
-    <w:abstractNumId w:val="9"/>
+    <w:abstractNumId w:val="10"/>
   </w:num>
   <w:num w:numId="3">
     <w:abstractNumId w:val="3"/>
   </w:num>
   <w:num w:numId="4">
-    <w:abstractNumId w:val="6"/>
+    <w:abstractNumId w:val="7"/>
   </w:num>
   <w:num w:numId="5">
-    <w:abstractNumId w:val="5"/>
+    <w:abstractNumId w:val="6"/>
   </w:num>
   <w:num w:numId="6">
     <w:abstractNumId w:val="4"/>
   </w:num>
   <w:num w:numId="7">
-    <w:abstractNumId w:val="7"/>
+    <w:abstractNumId w:val="8"/>
   </w:num>
   <w:num w:numId="8">
     <w:abstractNumId w:val="0"/>
@@ -8590,7 +9293,10 @@
     <w:abstractNumId w:val="2"/>
   </w:num>
   <w:num w:numId="10">
-    <w:abstractNumId w:val="8"/>
+    <w:abstractNumId w:val="9"/>
+  </w:num>
+  <w:num w:numId="11">
+    <w:abstractNumId w:val="5"/>
   </w:num>
 </w:numbering>
 </file>
@@ -9350,7 +10056,7 @@
 </file>
 
 <file path=customXml/itemProps1.xml><?xml version="1.0" encoding="utf-8"?>
-<ds:datastoreItem xmlns:ds="http://schemas.openxmlformats.org/officeDocument/2006/customXml" ds:itemID="{230F087A-BF66-4A4D-A0A1-72268C811ED7}">
+<ds:datastoreItem xmlns:ds="http://schemas.openxmlformats.org/officeDocument/2006/customXml" ds:itemID="{07266752-4A2B-4A41-BACE-0BB2F2CFCF82}">
   <ds:schemaRefs>
     <ds:schemaRef ds:uri="http://schemas.openxmlformats.org/officeDocument/2006/bibliography"/>
   </ds:schemaRefs>

</xml_diff>

<commit_message>
1. added expected result for some wrong behavior tests. 2. diagrams corrections.
git-svn-id: https://svn.cs.biu.ac.il/svn/development/SDK@516 ba1fec17-5bc3-4c1d-a110-6a66ae20c876
</commit_message>
<xml_diff>
--- a/Docs/Tests/TestingSCAPI.docx
+++ b/Docs/Tests/TestingSCAPI.docx
@@ -4021,7 +4021,7 @@
         </w:tabs>
         <w:bidi w:val="0"/>
         <w:rPr>
-          <w:rFonts w:ascii="Times New Roman" w:eastAsia="Times New Roman" w:hAnsi="Times New Roman" w:cs="Miriam" w:hint="cs"/>
+          <w:rFonts w:ascii="Times New Roman" w:eastAsia="Times New Roman" w:hAnsi="Times New Roman" w:cs="Miriam"/>
           <w:sz w:val="24"/>
           <w:szCs w:val="24"/>
           <w:rtl/>
@@ -7373,7 +7373,117 @@
           <w:sz w:val="24"/>
           <w:szCs w:val="24"/>
         </w:rPr>
-        <w:t xml:space="preserve">A table with the expected result for each of the possibilities mentioned here can be found in the </w:t>
+        <w:t xml:space="preserve">Some of these configurations are avoided by the compiler checks. For example, </w:t>
+      </w:r>
+      <w:proofErr w:type="spellStart"/>
+      <w:r>
+        <w:rPr>
+          <w:rFonts w:ascii="Times New Roman" w:eastAsia="Times New Roman" w:hAnsi="Times New Roman" w:cs="Miriam"/>
+          <w:sz w:val="24"/>
+          <w:szCs w:val="24"/>
+        </w:rPr>
+        <w:t>CryptoPpDlogZp</w:t>
+      </w:r>
+      <w:proofErr w:type="spellEnd"/>
+      <w:r>
+        <w:rPr>
+          <w:rFonts w:ascii="Times New Roman" w:eastAsia="Times New Roman" w:hAnsi="Times New Roman" w:cs="Miriam"/>
+          <w:sz w:val="24"/>
+          <w:szCs w:val="24"/>
+        </w:rPr>
+        <w:t xml:space="preserve"> accepts a </w:t>
+      </w:r>
+      <w:proofErr w:type="spellStart"/>
+      <w:r>
+        <w:rPr>
+          <w:rFonts w:ascii="Times New Roman" w:eastAsia="Times New Roman" w:hAnsi="Times New Roman" w:cs="Miriam"/>
+          <w:sz w:val="24"/>
+          <w:szCs w:val="24"/>
+        </w:rPr>
+        <w:t>ZpGroupParams</w:t>
+      </w:r>
+      <w:proofErr w:type="spellEnd"/>
+      <w:r>
+        <w:rPr>
+          <w:rFonts w:ascii="Times New Roman" w:eastAsia="Times New Roman" w:hAnsi="Times New Roman" w:cs="Miriam"/>
+          <w:sz w:val="24"/>
+          <w:szCs w:val="24"/>
+        </w:rPr>
+        <w:t xml:space="preserve"> in its constructor. Theref</w:t>
+      </w:r>
+      <w:bookmarkStart w:id="22" w:name="_GoBack"/>
+      <w:bookmarkEnd w:id="22"/>
+      <w:r>
+        <w:rPr>
+          <w:rFonts w:ascii="Times New Roman" w:eastAsia="Times New Roman" w:hAnsi="Times New Roman" w:cs="Miriam"/>
+          <w:sz w:val="24"/>
+          <w:szCs w:val="24"/>
+        </w:rPr>
+        <w:t xml:space="preserve">ore, passing an </w:t>
+      </w:r>
+      <w:proofErr w:type="spellStart"/>
+      <w:r>
+        <w:rPr>
+          <w:rFonts w:ascii="Times New Roman" w:eastAsia="Times New Roman" w:hAnsi="Times New Roman" w:cs="Miriam"/>
+          <w:sz w:val="24"/>
+          <w:szCs w:val="24"/>
+        </w:rPr>
+        <w:t>ECGroupParams</w:t>
+      </w:r>
+      <w:proofErr w:type="spellEnd"/>
+      <w:r>
+        <w:rPr>
+          <w:rFonts w:ascii="Times New Roman" w:eastAsia="Times New Roman" w:hAnsi="Times New Roman" w:cs="Miriam"/>
+          <w:sz w:val="24"/>
+          <w:szCs w:val="24"/>
+        </w:rPr>
+        <w:t xml:space="preserve"> will result in compilation error.</w:t>
+      </w:r>
+    </w:p>
+    <w:p>
+      <w:pPr>
+        <w:autoSpaceDE w:val="0"/>
+        <w:autoSpaceDN w:val="0"/>
+        <w:bidi w:val="0"/>
+        <w:adjustRightInd w:val="0"/>
+        <w:spacing w:after="0" w:line="240" w:lineRule="auto"/>
+        <w:rPr>
+          <w:rFonts w:ascii="Times New Roman" w:eastAsia="Times New Roman" w:hAnsi="Times New Roman" w:cs="Miriam"/>
+          <w:sz w:val="24"/>
+          <w:szCs w:val="24"/>
+        </w:rPr>
+      </w:pPr>
+      <w:r>
+        <w:rPr>
+          <w:rFonts w:ascii="Times New Roman" w:eastAsia="Times New Roman" w:hAnsi="Times New Roman" w:cs="Miriam"/>
+          <w:sz w:val="24"/>
+          <w:szCs w:val="24"/>
+        </w:rPr>
+        <w:t xml:space="preserve">A table with the expected result for each of the </w:t>
+      </w:r>
+      <w:r>
+        <w:rPr>
+          <w:rFonts w:ascii="Times New Roman" w:eastAsia="Times New Roman" w:hAnsi="Times New Roman" w:cs="Miriam"/>
+          <w:sz w:val="24"/>
+          <w:szCs w:val="24"/>
+        </w:rPr>
+        <w:t>tests</w:t>
+      </w:r>
+      <w:r>
+        <w:rPr>
+          <w:rFonts w:ascii="Times New Roman" w:eastAsia="Times New Roman" w:hAnsi="Times New Roman" w:cs="Miriam"/>
+          <w:sz w:val="24"/>
+          <w:szCs w:val="24"/>
+        </w:rPr>
+        <w:t xml:space="preserve"> we perform</w:t>
+      </w:r>
+      <w:r>
+        <w:rPr>
+          <w:rFonts w:ascii="Times New Roman" w:eastAsia="Times New Roman" w:hAnsi="Times New Roman" w:cs="Miriam"/>
+          <w:sz w:val="24"/>
+          <w:szCs w:val="24"/>
+        </w:rPr>
+        <w:t xml:space="preserve"> can be found in the </w:t>
       </w:r>
       <w:hyperlink w:anchor="_Wrong_behavior_and" w:history="1">
         <w:r>
@@ -7403,14 +7513,14 @@
           <w:rFonts w:eastAsia="Times New Roman"/>
         </w:rPr>
       </w:pPr>
-      <w:bookmarkStart w:id="22" w:name="_Toc304793395"/>
+      <w:bookmarkStart w:id="23" w:name="_Toc304793395"/>
       <w:r>
         <w:rPr>
           <w:rFonts w:eastAsia="Times New Roman"/>
         </w:rPr>
         <w:t>Vector test:</w:t>
       </w:r>
-      <w:bookmarkEnd w:id="22"/>
+      <w:bookmarkEnd w:id="23"/>
     </w:p>
     <w:p>
       <w:pPr>
@@ -7492,14 +7602,14 @@
           <w:rFonts w:eastAsia="Times New Roman"/>
         </w:rPr>
       </w:pPr>
-      <w:bookmarkStart w:id="23" w:name="_Toc304793396"/>
+      <w:bookmarkStart w:id="24" w:name="_Toc304793396"/>
       <w:r>
         <w:rPr>
           <w:rFonts w:eastAsia="Times New Roman"/>
         </w:rPr>
         <w:t>Sources:</w:t>
       </w:r>
-      <w:bookmarkEnd w:id="23"/>
+      <w:bookmarkEnd w:id="24"/>
       <w:r>
         <w:rPr>
           <w:rFonts w:eastAsia="Times New Roman"/>
@@ -7587,14 +7697,14 @@
           <w:rFonts w:eastAsia="Times New Roman"/>
         </w:rPr>
       </w:pPr>
-      <w:bookmarkStart w:id="24" w:name="_Toc304793397"/>
+      <w:bookmarkStart w:id="25" w:name="_Toc304793397"/>
       <w:r>
         <w:rPr>
           <w:rFonts w:eastAsia="Times New Roman"/>
         </w:rPr>
         <w:t>Platforms:</w:t>
       </w:r>
-      <w:bookmarkEnd w:id="24"/>
+      <w:bookmarkEnd w:id="25"/>
     </w:p>
     <w:p>
       <w:pPr>
@@ -7641,14 +7751,14 @@
           <w:rFonts w:eastAsia="Times New Roman"/>
         </w:rPr>
       </w:pPr>
-      <w:bookmarkStart w:id="25" w:name="_Toc304793398"/>
+      <w:bookmarkStart w:id="26" w:name="_Toc304793398"/>
       <w:r>
         <w:rPr>
           <w:rFonts w:eastAsia="Times New Roman"/>
         </w:rPr>
         <w:t>Performance</w:t>
       </w:r>
-      <w:bookmarkEnd w:id="25"/>
+      <w:bookmarkEnd w:id="26"/>
     </w:p>
     <w:p>
       <w:pPr>
@@ -7694,39 +7804,24 @@
     </w:p>
     <w:p>
       <w:pPr>
-        <w:pStyle w:val="ListParagraph"/>
-        <w:autoSpaceDE w:val="0"/>
-        <w:autoSpaceDN w:val="0"/>
-        <w:bidi w:val="0"/>
-        <w:adjustRightInd w:val="0"/>
-        <w:spacing w:after="0" w:line="240" w:lineRule="auto"/>
-        <w:ind w:left="360"/>
-        <w:rPr>
-          <w:rFonts w:ascii="Times New Roman" w:eastAsia="Times New Roman" w:hAnsi="Times New Roman" w:cs="Miriam"/>
-          <w:sz w:val="24"/>
-          <w:szCs w:val="24"/>
-        </w:rPr>
-      </w:pPr>
-    </w:p>
-    <w:p>
-      <w:pPr>
         <w:pStyle w:val="Heading2"/>
         <w:bidi w:val="0"/>
         <w:rPr>
           <w:rFonts w:eastAsia="Times New Roman"/>
         </w:rPr>
       </w:pPr>
-      <w:bookmarkStart w:id="26" w:name="_General_design:"/>
-      <w:bookmarkStart w:id="27" w:name="_General_design"/>
-      <w:bookmarkStart w:id="28" w:name="_Testing_general_design"/>
-      <w:bookmarkStart w:id="29" w:name="_Toc304793399"/>
-      <w:bookmarkEnd w:id="26"/>
+      <w:bookmarkStart w:id="27" w:name="_General_design:"/>
+      <w:bookmarkStart w:id="28" w:name="_General_design"/>
+      <w:bookmarkStart w:id="29" w:name="_Testing_general_design"/>
+      <w:bookmarkStart w:id="30" w:name="_Toc304793399"/>
       <w:bookmarkEnd w:id="27"/>
       <w:bookmarkEnd w:id="28"/>
+      <w:bookmarkEnd w:id="29"/>
       <w:r>
         <w:rPr>
           <w:rFonts w:eastAsia="Times New Roman"/>
         </w:rPr>
+        <w:lastRenderedPageBreak/>
         <w:t>Testing g</w:t>
       </w:r>
       <w:r>
@@ -7735,7 +7830,7 @@
         </w:rPr>
         <w:t>eneral design</w:t>
       </w:r>
-      <w:bookmarkEnd w:id="29"/>
+      <w:bookmarkEnd w:id="30"/>
     </w:p>
     <w:p>
       <w:pPr>
@@ -8349,16 +8444,16 @@
           <w:rFonts w:eastAsia="Times New Roman"/>
         </w:rPr>
       </w:pPr>
-      <w:bookmarkStart w:id="30" w:name="_Testing_Detailed_Design"/>
-      <w:bookmarkStart w:id="31" w:name="_Toc304793400"/>
-      <w:bookmarkEnd w:id="30"/>
+      <w:bookmarkStart w:id="31" w:name="_Testing_Detailed_Design"/>
+      <w:bookmarkStart w:id="32" w:name="_Toc304793400"/>
+      <w:bookmarkEnd w:id="31"/>
       <w:r>
         <w:rPr>
           <w:rFonts w:eastAsia="Times New Roman"/>
         </w:rPr>
         <w:t>Testing Detailed Design</w:t>
       </w:r>
-      <w:bookmarkEnd w:id="31"/>
+      <w:bookmarkEnd w:id="32"/>
     </w:p>
     <w:p>
       <w:pPr>
@@ -8738,41 +8833,41 @@
           <w:sz w:val="24"/>
           <w:szCs w:val="24"/>
         </w:rPr>
+        <w:t xml:space="preserve">Most of the functionality is done in the family abstract class on </w:t>
+      </w:r>
+      <w:r>
+        <w:rPr>
+          <w:rFonts w:asciiTheme="majorBidi" w:hAnsiTheme="majorBidi" w:cstheme="majorBidi"/>
+          <w:sz w:val="24"/>
+          <w:szCs w:val="24"/>
+        </w:rPr>
+        <w:t>the underlying</w:t>
+      </w:r>
+      <w:r>
+        <w:rPr>
+          <w:rFonts w:asciiTheme="majorBidi" w:hAnsiTheme="majorBidi" w:cstheme="majorBidi"/>
+          <w:sz w:val="24"/>
+          <w:szCs w:val="24"/>
+        </w:rPr>
+        <w:t xml:space="preserve"> instance that is passed in the constructor of the derived class. </w:t>
+      </w:r>
+    </w:p>
+    <w:p>
+      <w:pPr>
+        <w:bidi w:val="0"/>
+        <w:rPr>
+          <w:rFonts w:asciiTheme="majorBidi" w:hAnsiTheme="majorBidi" w:cstheme="majorBidi"/>
+          <w:sz w:val="24"/>
+          <w:szCs w:val="24"/>
+        </w:rPr>
+      </w:pPr>
+      <w:r>
+        <w:rPr>
+          <w:rFonts w:asciiTheme="majorBidi" w:hAnsiTheme="majorBidi" w:cstheme="majorBidi"/>
+          <w:sz w:val="24"/>
+          <w:szCs w:val="24"/>
+        </w:rPr>
         <w:lastRenderedPageBreak/>
-        <w:t xml:space="preserve">Most of the functionality is done in the family abstract class on </w:t>
-      </w:r>
-      <w:r>
-        <w:rPr>
-          <w:rFonts w:asciiTheme="majorBidi" w:hAnsiTheme="majorBidi" w:cstheme="majorBidi"/>
-          <w:sz w:val="24"/>
-          <w:szCs w:val="24"/>
-        </w:rPr>
-        <w:t>the underlying</w:t>
-      </w:r>
-      <w:r>
-        <w:rPr>
-          <w:rFonts w:asciiTheme="majorBidi" w:hAnsiTheme="majorBidi" w:cstheme="majorBidi"/>
-          <w:sz w:val="24"/>
-          <w:szCs w:val="24"/>
-        </w:rPr>
-        <w:t xml:space="preserve"> instance that is passed in the constructor of the derived class. </w:t>
-      </w:r>
-    </w:p>
-    <w:p>
-      <w:pPr>
-        <w:bidi w:val="0"/>
-        <w:rPr>
-          <w:rFonts w:asciiTheme="majorBidi" w:hAnsiTheme="majorBidi" w:cstheme="majorBidi"/>
-          <w:sz w:val="24"/>
-          <w:szCs w:val="24"/>
-        </w:rPr>
-      </w:pPr>
-      <w:r>
-        <w:rPr>
-          <w:rFonts w:asciiTheme="majorBidi" w:hAnsiTheme="majorBidi" w:cstheme="majorBidi"/>
-          <w:sz w:val="24"/>
-          <w:szCs w:val="24"/>
-        </w:rPr>
         <w:t xml:space="preserve">The function </w:t>
       </w:r>
       <w:proofErr w:type="spellStart"/>
@@ -9288,123 +9383,26 @@
         <w:pStyle w:val="Heading3"/>
         <w:bidi w:val="0"/>
       </w:pPr>
-      <w:bookmarkStart w:id="32" w:name="_Toc304793401"/>
+      <w:bookmarkStart w:id="33" w:name="_Toc304793401"/>
       <w:r>
         <w:t>P</w:t>
       </w:r>
       <w:r>
         <w:t>RG</w:t>
       </w:r>
-      <w:bookmarkEnd w:id="32"/>
-    </w:p>
-    <w:p>
-      <w:pPr>
-        <w:bidi w:val="0"/>
-        <w:rPr>
-          <w:rFonts w:asciiTheme="majorBidi" w:hAnsiTheme="majorBidi" w:cstheme="majorBidi"/>
-          <w:sz w:val="24"/>
-          <w:szCs w:val="24"/>
-        </w:rPr>
-      </w:pPr>
-    </w:p>
-    <w:p>
-      <w:pPr>
-        <w:bidi w:val="0"/>
-        <w:rPr>
-          <w:rFonts w:asciiTheme="majorBidi" w:hAnsiTheme="majorBidi" w:cstheme="majorBidi"/>
-          <w:sz w:val="24"/>
-          <w:szCs w:val="24"/>
-        </w:rPr>
-      </w:pPr>
-      <w:r>
-        <w:rPr>
-          <w:rFonts w:asciiTheme="majorBidi" w:hAnsiTheme="majorBidi" w:cstheme="majorBidi"/>
-          <w:noProof/>
-          <w:sz w:val="24"/>
-          <w:szCs w:val="24"/>
-        </w:rPr>
+      <w:bookmarkEnd w:id="33"/>
+    </w:p>
+    <w:p>
+      <w:pPr>
+        <w:bidi w:val="0"/>
+      </w:pPr>
+      <w:bookmarkStart w:id="34" w:name="_Toc304793402"/>
+      <w:r>
         <w:drawing>
-          <wp:inline distT="0" distB="0" distL="0" distR="0" wp14:anchorId="1DDA13DD" wp14:editId="5238B563">
-            <wp:extent cx="2751455" cy="3980180"/>
-            <wp:effectExtent l="19050" t="0" r="0" b="0"/>
-            <wp:docPr id="9" name="Picture 7"/>
-            <wp:cNvGraphicFramePr>
-              <a:graphicFrameLocks xmlns:a="http://schemas.openxmlformats.org/drawingml/2006/main" noChangeAspect="1"/>
-            </wp:cNvGraphicFramePr>
-            <a:graphic xmlns:a="http://schemas.openxmlformats.org/drawingml/2006/main">
-              <a:graphicData uri="http://schemas.openxmlformats.org/drawingml/2006/picture">
-                <pic:pic xmlns:pic="http://schemas.openxmlformats.org/drawingml/2006/picture">
-                  <pic:nvPicPr>
-                    <pic:cNvPr id="0" name="Picture 7"/>
-                    <pic:cNvPicPr>
-                      <a:picLocks noChangeAspect="1" noChangeArrowheads="1"/>
-                    </pic:cNvPicPr>
-                  </pic:nvPicPr>
-                  <pic:blipFill>
-                    <a:blip r:embed="rId10"/>
-                    <a:srcRect/>
-                    <a:stretch>
-                      <a:fillRect/>
-                    </a:stretch>
-                  </pic:blipFill>
-                  <pic:spPr bwMode="auto">
-                    <a:xfrm>
-                      <a:off x="0" y="0"/>
-                      <a:ext cx="2751455" cy="3980180"/>
-                    </a:xfrm>
-                    <a:prstGeom prst="rect">
-                      <a:avLst/>
-                    </a:prstGeom>
-                    <a:noFill/>
-                    <a:ln w="9525">
-                      <a:noFill/>
-                      <a:miter lim="800000"/>
-                      <a:headEnd/>
-                      <a:tailEnd/>
-                    </a:ln>
-                  </pic:spPr>
-                </pic:pic>
-              </a:graphicData>
-            </a:graphic>
-          </wp:inline>
-        </w:drawing>
-      </w:r>
-    </w:p>
-    <w:p>
-      <w:pPr>
-        <w:pStyle w:val="Heading3"/>
-        <w:bidi w:val="0"/>
-      </w:pPr>
-      <w:bookmarkStart w:id="33" w:name="_Toc304793402"/>
-      <w:r>
-        <w:t>PRF</w:t>
-      </w:r>
-      <w:bookmarkEnd w:id="33"/>
-    </w:p>
-    <w:p>
-      <w:pPr>
-        <w:bidi w:val="0"/>
-      </w:pPr>
-      <w:r>
-        <w:rPr>
-          <w:rFonts w:asciiTheme="majorBidi" w:eastAsia="Times New Roman" w:hAnsiTheme="majorBidi" w:cstheme="majorBidi"/>
-          <w:noProof/>
-          <w:sz w:val="24"/>
-          <w:szCs w:val="24"/>
-        </w:rPr>
-        <w:drawing>
-          <wp:anchor distT="0" distB="0" distL="114300" distR="114300" simplePos="0" relativeHeight="251659264" behindDoc="1" locked="0" layoutInCell="1" allowOverlap="1" wp14:anchorId="64938854" wp14:editId="0AE1F7E7">
-            <wp:simplePos x="0" y="0"/>
-            <wp:positionH relativeFrom="column">
-              <wp:posOffset>-377042</wp:posOffset>
-            </wp:positionH>
-            <wp:positionV relativeFrom="paragraph">
-              <wp:posOffset>236278</wp:posOffset>
-            </wp:positionV>
-            <wp:extent cx="6032665" cy="3392758"/>
+          <wp:inline distT="0" distB="0" distL="0" distR="0" wp14:anchorId="6A9FA513" wp14:editId="098CCBD5">
+            <wp:extent cx="1866900" cy="3981450"/>
             <wp:effectExtent l="0" t="0" r="0" b="0"/>
-            <wp:wrapNone/>
-            <wp:docPr id="2" name="Picture 2"/>
+            <wp:docPr id="10" name="Picture 10"/>
             <wp:cNvGraphicFramePr>
               <a:graphicFrameLocks xmlns:a="http://schemas.openxmlformats.org/drawingml/2006/main" noChangeAspect="1"/>
             </wp:cNvGraphicFramePr>
@@ -9416,7 +9414,66 @@
                     <pic:cNvPicPr/>
                   </pic:nvPicPr>
                   <pic:blipFill>
-                    <a:blip r:embed="rId11">
+                    <a:blip r:embed="rId10"/>
+                    <a:stretch>
+                      <a:fillRect/>
+                    </a:stretch>
+                  </pic:blipFill>
+                  <pic:spPr>
+                    <a:xfrm>
+                      <a:off x="0" y="0"/>
+                      <a:ext cx="1866900" cy="3981450"/>
+                    </a:xfrm>
+                    <a:prstGeom prst="rect">
+                      <a:avLst/>
+                    </a:prstGeom>
+                  </pic:spPr>
+                </pic:pic>
+              </a:graphicData>
+            </a:graphic>
+          </wp:inline>
+        </w:drawing>
+      </w:r>
+    </w:p>
+    <w:p>
+      <w:pPr>
+        <w:bidi w:val="0"/>
+      </w:pPr>
+      <w:r>
+        <w:t>PRF</w:t>
+      </w:r>
+      <w:bookmarkEnd w:id="34"/>
+    </w:p>
+    <w:p>
+      <w:pPr>
+        <w:bidi w:val="0"/>
+      </w:pPr>
+      <w:r>
+        <w:drawing>
+          <wp:anchor distT="0" distB="0" distL="114300" distR="114300" simplePos="0" relativeHeight="251661312" behindDoc="1" locked="0" layoutInCell="1" allowOverlap="1">
+            <wp:simplePos x="0" y="0"/>
+            <wp:positionH relativeFrom="column">
+              <wp:posOffset>-852055</wp:posOffset>
+            </wp:positionH>
+            <wp:positionV relativeFrom="paragraph">
+              <wp:posOffset>52210</wp:posOffset>
+            </wp:positionV>
+            <wp:extent cx="6198920" cy="3486176"/>
+            <wp:effectExtent l="0" t="0" r="0" b="0"/>
+            <wp:wrapNone/>
+            <wp:docPr id="7" name="Picture 7"/>
+            <wp:cNvGraphicFramePr>
+              <a:graphicFrameLocks xmlns:a="http://schemas.openxmlformats.org/drawingml/2006/main" noChangeAspect="1"/>
+            </wp:cNvGraphicFramePr>
+            <a:graphic xmlns:a="http://schemas.openxmlformats.org/drawingml/2006/main">
+              <a:graphicData uri="http://schemas.openxmlformats.org/drawingml/2006/picture">
+                <pic:pic xmlns:pic="http://schemas.openxmlformats.org/drawingml/2006/picture">
+                  <pic:nvPicPr>
+                    <pic:cNvPr id="0" name=""/>
+                    <pic:cNvPicPr/>
+                  </pic:nvPicPr>
+                  <pic:blipFill>
+                    <a:blip r:embed="rId11" cstate="print">
                       <a:extLst>
                         <a:ext uri="{28A0092B-C50C-407E-A947-70E740481C1C}">
                           <a14:useLocalDpi xmlns:a14="http://schemas.microsoft.com/office/drawing/2010/main" val="0"/>
@@ -9430,7 +9487,7 @@
                   <pic:spPr>
                     <a:xfrm>
                       <a:off x="0" y="0"/>
-                      <a:ext cx="6032212" cy="3392503"/>
+                      <a:ext cx="6200877" cy="3487277"/>
                     </a:xfrm>
                     <a:prstGeom prst="rect">
                       <a:avLst/>
@@ -9509,12 +9566,12 @@
         <w:pStyle w:val="Heading3"/>
         <w:bidi w:val="0"/>
       </w:pPr>
-      <w:bookmarkStart w:id="34" w:name="_Toc304793403"/>
+      <w:bookmarkStart w:id="35" w:name="_Toc304793403"/>
       <w:r>
         <w:lastRenderedPageBreak/>
         <w:t>Target Collision resistant Hash</w:t>
       </w:r>
-      <w:bookmarkEnd w:id="34"/>
+      <w:bookmarkEnd w:id="35"/>
     </w:p>
     <w:p>
       <w:pPr>
@@ -9538,15 +9595,14 @@
       <w:r>
         <w:rPr>
           <w:rFonts w:asciiTheme="majorBidi" w:hAnsiTheme="majorBidi" w:cstheme="majorBidi"/>
-          <w:noProof/>
           <w:sz w:val="24"/>
           <w:szCs w:val="24"/>
         </w:rPr>
         <w:drawing>
-          <wp:inline distT="0" distB="0" distL="0" distR="0" wp14:anchorId="19F01649" wp14:editId="2A93BF4B">
+          <wp:inline distT="0" distB="0" distL="0" distR="0" wp14:anchorId="59C87840" wp14:editId="4D40B16F">
             <wp:extent cx="5274310" cy="2655469"/>
             <wp:effectExtent l="0" t="0" r="0" b="0"/>
-            <wp:docPr id="3" name="Picture 3"/>
+            <wp:docPr id="13" name="Picture 13"/>
             <wp:cNvGraphicFramePr>
               <a:graphicFrameLocks xmlns:a="http://schemas.openxmlformats.org/drawingml/2006/main" noChangeAspect="1"/>
             </wp:cNvGraphicFramePr>
@@ -9594,11 +9650,11 @@
         <w:pStyle w:val="Heading3"/>
         <w:bidi w:val="0"/>
       </w:pPr>
-      <w:bookmarkStart w:id="35" w:name="_Toc304793404"/>
+      <w:bookmarkStart w:id="36" w:name="_Toc304793404"/>
       <w:r>
         <w:t>Trapdoor permutation</w:t>
       </w:r>
-      <w:bookmarkEnd w:id="35"/>
+      <w:bookmarkEnd w:id="36"/>
     </w:p>
     <w:p>
       <w:pPr>
@@ -9622,15 +9678,14 @@
       <w:r>
         <w:rPr>
           <w:rFonts w:asciiTheme="majorBidi" w:hAnsiTheme="majorBidi" w:cstheme="majorBidi"/>
-          <w:noProof/>
           <w:sz w:val="24"/>
           <w:szCs w:val="24"/>
         </w:rPr>
         <w:drawing>
-          <wp:inline distT="0" distB="0" distL="0" distR="0" wp14:anchorId="011E72BF" wp14:editId="0824BC57">
-            <wp:extent cx="5274310" cy="2672739"/>
-            <wp:effectExtent l="19050" t="0" r="2540" b="0"/>
-            <wp:docPr id="6" name="Picture 4"/>
+          <wp:inline distT="0" distB="0" distL="0" distR="0" wp14:anchorId="025168C7" wp14:editId="6F4A3F87">
+            <wp:extent cx="5274310" cy="2673172"/>
+            <wp:effectExtent l="0" t="0" r="0" b="0"/>
+            <wp:docPr id="12" name="Picture 12"/>
             <wp:cNvGraphicFramePr>
               <a:graphicFrameLocks xmlns:a="http://schemas.openxmlformats.org/drawingml/2006/main" noChangeAspect="1"/>
             </wp:cNvGraphicFramePr>
@@ -9638,33 +9693,23 @@
               <a:graphicData uri="http://schemas.openxmlformats.org/drawingml/2006/picture">
                 <pic:pic xmlns:pic="http://schemas.openxmlformats.org/drawingml/2006/picture">
                   <pic:nvPicPr>
-                    <pic:cNvPr id="0" name="Picture 4"/>
-                    <pic:cNvPicPr>
-                      <a:picLocks noChangeAspect="1" noChangeArrowheads="1"/>
-                    </pic:cNvPicPr>
+                    <pic:cNvPr id="0" name=""/>
+                    <pic:cNvPicPr/>
                   </pic:nvPicPr>
                   <pic:blipFill>
                     <a:blip r:embed="rId13"/>
-                    <a:srcRect/>
                     <a:stretch>
                       <a:fillRect/>
                     </a:stretch>
                   </pic:blipFill>
-                  <pic:spPr bwMode="auto">
+                  <pic:spPr>
                     <a:xfrm>
                       <a:off x="0" y="0"/>
-                      <a:ext cx="5274310" cy="2672739"/>
+                      <a:ext cx="5274310" cy="2673172"/>
                     </a:xfrm>
                     <a:prstGeom prst="rect">
                       <a:avLst/>
                     </a:prstGeom>
-                    <a:noFill/>
-                    <a:ln w="9525">
-                      <a:noFill/>
-                      <a:miter lim="800000"/>
-                      <a:headEnd/>
-                      <a:tailEnd/>
-                    </a:ln>
                   </pic:spPr>
                 </pic:pic>
               </a:graphicData>
@@ -9678,12 +9723,12 @@
         <w:pStyle w:val="Heading3"/>
         <w:bidi w:val="0"/>
       </w:pPr>
-      <w:bookmarkStart w:id="36" w:name="_Toc304793405"/>
+      <w:bookmarkStart w:id="37" w:name="_Toc304793405"/>
       <w:r>
         <w:lastRenderedPageBreak/>
         <w:t>Perfect universal hash</w:t>
       </w:r>
-      <w:bookmarkEnd w:id="36"/>
+      <w:bookmarkEnd w:id="37"/>
       <w:r>
         <w:t xml:space="preserve"> </w:t>
       </w:r>
@@ -9693,14 +9738,11 @@
         <w:bidi w:val="0"/>
       </w:pPr>
       <w:r>
-        <w:rPr>
-          <w:noProof/>
-        </w:rPr>
         <w:drawing>
-          <wp:inline distT="0" distB="0" distL="0" distR="0" wp14:anchorId="045A1CDE" wp14:editId="101225AA">
-            <wp:extent cx="5274310" cy="2702781"/>
-            <wp:effectExtent l="19050" t="0" r="2540" b="0"/>
-            <wp:docPr id="8" name="Picture 6"/>
+          <wp:inline distT="0" distB="0" distL="0" distR="0" wp14:anchorId="7E5AE05C" wp14:editId="316CAC80">
+            <wp:extent cx="5274310" cy="2702473"/>
+            <wp:effectExtent l="0" t="0" r="0" b="0"/>
+            <wp:docPr id="5" name="Picture 5"/>
             <wp:cNvGraphicFramePr>
               <a:graphicFrameLocks xmlns:a="http://schemas.openxmlformats.org/drawingml/2006/main" noChangeAspect="1"/>
             </wp:cNvGraphicFramePr>
@@ -9708,33 +9750,23 @@
               <a:graphicData uri="http://schemas.openxmlformats.org/drawingml/2006/picture">
                 <pic:pic xmlns:pic="http://schemas.openxmlformats.org/drawingml/2006/picture">
                   <pic:nvPicPr>
-                    <pic:cNvPr id="0" name="Picture 6"/>
-                    <pic:cNvPicPr>
-                      <a:picLocks noChangeAspect="1" noChangeArrowheads="1"/>
-                    </pic:cNvPicPr>
+                    <pic:cNvPr id="0" name=""/>
+                    <pic:cNvPicPr/>
                   </pic:nvPicPr>
                   <pic:blipFill>
                     <a:blip r:embed="rId14"/>
-                    <a:srcRect/>
                     <a:stretch>
                       <a:fillRect/>
                     </a:stretch>
                   </pic:blipFill>
-                  <pic:spPr bwMode="auto">
+                  <pic:spPr>
                     <a:xfrm>
                       <a:off x="0" y="0"/>
-                      <a:ext cx="5274310" cy="2702781"/>
+                      <a:ext cx="5274310" cy="2702473"/>
                     </a:xfrm>
                     <a:prstGeom prst="rect">
                       <a:avLst/>
                     </a:prstGeom>
-                    <a:noFill/>
-                    <a:ln w="9525">
-                      <a:noFill/>
-                      <a:miter lim="800000"/>
-                      <a:headEnd/>
-                      <a:tailEnd/>
-                    </a:ln>
                   </pic:spPr>
                 </pic:pic>
               </a:graphicData>
@@ -9753,30 +9785,27 @@
         <w:pStyle w:val="Heading3"/>
         <w:bidi w:val="0"/>
       </w:pPr>
-      <w:bookmarkStart w:id="37" w:name="_Toc304793406"/>
+      <w:bookmarkStart w:id="38" w:name="_Toc304793406"/>
       <w:r>
         <w:t>Key derivation function</w:t>
       </w:r>
-      <w:bookmarkEnd w:id="37"/>
-    </w:p>
-    <w:p>
-      <w:pPr>
-        <w:bidi w:val="0"/>
-      </w:pPr>
-    </w:p>
-    <w:p>
-      <w:pPr>
-        <w:bidi w:val="0"/>
-      </w:pPr>
-      <w:r>
-        <w:rPr>
-          <w:noProof/>
-        </w:rPr>
+      <w:bookmarkEnd w:id="38"/>
+    </w:p>
+    <w:p>
+      <w:pPr>
+        <w:bidi w:val="0"/>
+      </w:pPr>
+    </w:p>
+    <w:p>
+      <w:pPr>
+        <w:bidi w:val="0"/>
+      </w:pPr>
+      <w:r>
         <w:drawing>
-          <wp:inline distT="0" distB="0" distL="0" distR="0" wp14:anchorId="233B9EA6" wp14:editId="414204C2">
+          <wp:inline distT="0" distB="0" distL="0" distR="0" wp14:anchorId="02B13981" wp14:editId="63F7C68E">
             <wp:extent cx="1866900" cy="3638550"/>
             <wp:effectExtent l="0" t="0" r="0" b="0"/>
-            <wp:docPr id="11" name="Picture 11"/>
+            <wp:docPr id="4" name="Picture 4"/>
             <wp:cNvGraphicFramePr>
               <a:graphicFrameLocks xmlns:a="http://schemas.openxmlformats.org/drawingml/2006/main" noChangeAspect="1"/>
             </wp:cNvGraphicFramePr>
@@ -9828,12 +9857,12 @@
         <w:pStyle w:val="Heading3"/>
         <w:bidi w:val="0"/>
       </w:pPr>
-      <w:bookmarkStart w:id="38" w:name="_Toc304793407"/>
+      <w:bookmarkStart w:id="39" w:name="_Toc304793407"/>
       <w:r>
         <w:lastRenderedPageBreak/>
         <w:t>Discrete logarithm</w:t>
       </w:r>
-      <w:bookmarkEnd w:id="38"/>
+      <w:bookmarkEnd w:id="39"/>
       <w:r>
         <w:t xml:space="preserve"> </w:t>
       </w:r>
@@ -9848,11 +9877,8 @@
         <w:bidi w:val="0"/>
       </w:pPr>
       <w:r>
-        <w:rPr>
-          <w:noProof/>
-        </w:rPr>
         <w:drawing>
-          <wp:inline distT="0" distB="0" distL="0" distR="0" wp14:anchorId="1CBD5C62" wp14:editId="278DEBED">
+          <wp:inline distT="0" distB="0" distL="0" distR="0" wp14:anchorId="54B75427" wp14:editId="18243D6D">
             <wp:extent cx="5124450" cy="3429000"/>
             <wp:effectExtent l="0" t="0" r="0" b="0"/>
             <wp:docPr id="1" name="Picture 1"/>
@@ -9909,7 +9935,7 @@
           <w:rFonts w:eastAsia="Times New Roman"/>
         </w:rPr>
       </w:pPr>
-      <w:bookmarkStart w:id="39" w:name="_Toc304793408"/>
+      <w:bookmarkStart w:id="40" w:name="_Toc304793408"/>
       <w:r>
         <w:rPr>
           <w:rFonts w:eastAsia="Times New Roman"/>
@@ -9917,14 +9943,14 @@
         <w:lastRenderedPageBreak/>
         <w:t>Appendix</w:t>
       </w:r>
-      <w:bookmarkEnd w:id="39"/>
+      <w:bookmarkEnd w:id="40"/>
     </w:p>
     <w:p>
       <w:pPr>
         <w:pStyle w:val="Heading3"/>
         <w:bidi w:val="0"/>
       </w:pPr>
-      <w:bookmarkStart w:id="40" w:name="_Toc304793409"/>
+      <w:bookmarkStart w:id="41" w:name="_Toc304793409"/>
       <w:r>
         <w:t>Table of</w:t>
       </w:r>
@@ -9934,7 +9960,7 @@
       <w:r>
         <w:t xml:space="preserve"> sources:</w:t>
       </w:r>
-      <w:bookmarkEnd w:id="40"/>
+      <w:bookmarkEnd w:id="41"/>
     </w:p>
     <w:p>
       <w:pPr>
@@ -11602,10 +11628,10 @@
         <w:pStyle w:val="Heading3"/>
         <w:bidi w:val="0"/>
       </w:pPr>
-      <w:bookmarkStart w:id="41" w:name="_Output_file_format"/>
-      <w:bookmarkStart w:id="42" w:name="_Toc304793410"/>
+      <w:bookmarkStart w:id="42" w:name="_Output_file_format"/>
       <w:bookmarkStart w:id="43" w:name="_Wrong_behavior_and"/>
-      <w:bookmarkEnd w:id="41"/>
+      <w:bookmarkStart w:id="44" w:name="_Toc304793410"/>
+      <w:bookmarkEnd w:id="42"/>
       <w:bookmarkEnd w:id="43"/>
       <w:r>
         <w:lastRenderedPageBreak/>
@@ -11620,24 +11646,21 @@
     <w:tbl>
       <w:tblPr>
         <w:tblStyle w:val="TableGrid"/>
-        <w:tblW w:w="0" w:type="auto"/>
+        <w:tblW w:w="9597" w:type="dxa"/>
+        <w:tblInd w:w="-412" w:type="dxa"/>
         <w:tblLook w:val="04A0" w:firstRow="1" w:lastRow="0" w:firstColumn="1" w:lastColumn="0" w:noHBand="0" w:noVBand="1"/>
       </w:tblPr>
       <w:tblGrid>
-        <w:gridCol w:w="4261"/>
-        <w:gridCol w:w="4261"/>
+        <w:gridCol w:w="3953"/>
+        <w:gridCol w:w="5644"/>
       </w:tblGrid>
       <w:tr>
-        <w:tc>
-          <w:tcPr>
-            <w:tcW w:w="4261" w:type="dxa"/>
-            <w:tcBorders>
-              <w:top w:val="single" w:sz="4" w:space="0" w:color="auto"/>
-              <w:left w:val="single" w:sz="4" w:space="0" w:color="auto"/>
-              <w:bottom w:val="single" w:sz="4" w:space="0" w:color="auto"/>
-              <w:right w:val="single" w:sz="4" w:space="0" w:color="auto"/>
-            </w:tcBorders>
-            <w:hideMark/>
+        <w:trPr>
+          <w:trHeight w:val="338"/>
+        </w:trPr>
+        <w:tc>
+          <w:tcPr>
+            <w:tcW w:w="3953" w:type="dxa"/>
           </w:tcPr>
           <w:p>
             <w:pPr>
@@ -11662,14 +11685,7 @@
         </w:tc>
         <w:tc>
           <w:tcPr>
-            <w:tcW w:w="4261" w:type="dxa"/>
-            <w:tcBorders>
-              <w:top w:val="single" w:sz="4" w:space="0" w:color="auto"/>
-              <w:left w:val="single" w:sz="4" w:space="0" w:color="auto"/>
-              <w:bottom w:val="single" w:sz="4" w:space="0" w:color="auto"/>
-              <w:right w:val="single" w:sz="4" w:space="0" w:color="auto"/>
-            </w:tcBorders>
-            <w:hideMark/>
+            <w:tcW w:w="5644" w:type="dxa"/>
           </w:tcPr>
           <w:p>
             <w:pPr>
@@ -11694,16 +11710,12 @@
         </w:tc>
       </w:tr>
       <w:tr>
-        <w:tc>
-          <w:tcPr>
-            <w:tcW w:w="4261" w:type="dxa"/>
-            <w:tcBorders>
-              <w:top w:val="single" w:sz="4" w:space="0" w:color="auto"/>
-              <w:left w:val="single" w:sz="4" w:space="0" w:color="auto"/>
-              <w:bottom w:val="single" w:sz="4" w:space="0" w:color="auto"/>
-              <w:right w:val="single" w:sz="4" w:space="0" w:color="auto"/>
-            </w:tcBorders>
-            <w:hideMark/>
+        <w:trPr>
+          <w:trHeight w:val="325"/>
+        </w:trPr>
+        <w:tc>
+          <w:tcPr>
+            <w:tcW w:w="3953" w:type="dxa"/>
           </w:tcPr>
           <w:p>
             <w:pPr>
@@ -11724,14 +11736,7 @@
         </w:tc>
         <w:tc>
           <w:tcPr>
-            <w:tcW w:w="4261" w:type="dxa"/>
-            <w:tcBorders>
-              <w:top w:val="single" w:sz="4" w:space="0" w:color="auto"/>
-              <w:left w:val="single" w:sz="4" w:space="0" w:color="auto"/>
-              <w:bottom w:val="single" w:sz="4" w:space="0" w:color="auto"/>
-              <w:right w:val="single" w:sz="4" w:space="0" w:color="auto"/>
-            </w:tcBorders>
-            <w:hideMark/>
+            <w:tcW w:w="5644" w:type="dxa"/>
           </w:tcPr>
           <w:p>
             <w:pPr>
@@ -11754,16 +11759,12 @@
         </w:tc>
       </w:tr>
       <w:tr>
-        <w:tc>
-          <w:tcPr>
-            <w:tcW w:w="4261" w:type="dxa"/>
-            <w:tcBorders>
-              <w:top w:val="single" w:sz="4" w:space="0" w:color="auto"/>
-              <w:left w:val="single" w:sz="4" w:space="0" w:color="auto"/>
-              <w:bottom w:val="single" w:sz="4" w:space="0" w:color="auto"/>
-              <w:right w:val="single" w:sz="4" w:space="0" w:color="auto"/>
-            </w:tcBorders>
-            <w:hideMark/>
+        <w:trPr>
+          <w:trHeight w:val="323"/>
+        </w:trPr>
+        <w:tc>
+          <w:tcPr>
+            <w:tcW w:w="3953" w:type="dxa"/>
           </w:tcPr>
           <w:p>
             <w:pPr>
@@ -11773,27 +11774,18 @@
                 <w:szCs w:val="24"/>
               </w:rPr>
             </w:pPr>
-            <w:proofErr w:type="spellStart"/>
             <w:r>
               <w:rPr>
                 <w:sz w:val="24"/>
                 <w:szCs w:val="24"/>
               </w:rPr>
-              <w:t>Uninited</w:t>
-            </w:r>
-            <w:proofErr w:type="spellEnd"/>
-          </w:p>
-        </w:tc>
-        <w:tc>
-          <w:tcPr>
-            <w:tcW w:w="4261" w:type="dxa"/>
-            <w:tcBorders>
-              <w:top w:val="single" w:sz="4" w:space="0" w:color="auto"/>
-              <w:left w:val="single" w:sz="4" w:space="0" w:color="auto"/>
-              <w:bottom w:val="single" w:sz="4" w:space="0" w:color="auto"/>
-              <w:right w:val="single" w:sz="4" w:space="0" w:color="auto"/>
-            </w:tcBorders>
-            <w:hideMark/>
+              <w:t>Wrong key type</w:t>
+            </w:r>
+          </w:p>
+        </w:tc>
+        <w:tc>
+          <w:tcPr>
+            <w:tcW w:w="5644" w:type="dxa"/>
           </w:tcPr>
           <w:p>
             <w:pPr>
@@ -11809,23 +11801,35 @@
                 <w:sz w:val="24"/>
                 <w:szCs w:val="24"/>
               </w:rPr>
-              <w:t>UnInitializedException</w:t>
+              <w:t>InvalidKeyException</w:t>
+            </w:r>
+            <w:proofErr w:type="spellEnd"/>
+            <w:r>
+              <w:rPr>
+                <w:sz w:val="24"/>
+                <w:szCs w:val="24"/>
+              </w:rPr>
+              <w:t>/</w:t>
+            </w:r>
+            <w:proofErr w:type="spellStart"/>
+            <w:r>
+              <w:rPr>
+                <w:sz w:val="24"/>
+                <w:szCs w:val="24"/>
+              </w:rPr>
+              <w:t>InvalidParameterSpecException</w:t>
             </w:r>
             <w:proofErr w:type="spellEnd"/>
           </w:p>
         </w:tc>
       </w:tr>
       <w:tr>
-        <w:tc>
-          <w:tcPr>
-            <w:tcW w:w="4261" w:type="dxa"/>
-            <w:tcBorders>
-              <w:top w:val="single" w:sz="4" w:space="0" w:color="auto"/>
-              <w:left w:val="single" w:sz="4" w:space="0" w:color="auto"/>
-              <w:bottom w:val="single" w:sz="4" w:space="0" w:color="auto"/>
-              <w:right w:val="single" w:sz="4" w:space="0" w:color="auto"/>
-            </w:tcBorders>
-            <w:hideMark/>
+        <w:trPr>
+          <w:trHeight w:val="338"/>
+        </w:trPr>
+        <w:tc>
+          <w:tcPr>
+            <w:tcW w:w="3953" w:type="dxa"/>
           </w:tcPr>
           <w:p>
             <w:pPr>
@@ -11835,25 +11839,20 @@
                 <w:szCs w:val="24"/>
               </w:rPr>
             </w:pPr>
+            <w:proofErr w:type="spellStart"/>
             <w:r>
               <w:rPr>
                 <w:sz w:val="24"/>
                 <w:szCs w:val="24"/>
               </w:rPr>
-              <w:t>Wrong offset</w:t>
-            </w:r>
-          </w:p>
-        </w:tc>
-        <w:tc>
-          <w:tcPr>
-            <w:tcW w:w="4261" w:type="dxa"/>
-            <w:tcBorders>
-              <w:top w:val="single" w:sz="4" w:space="0" w:color="auto"/>
-              <w:left w:val="single" w:sz="4" w:space="0" w:color="auto"/>
-              <w:bottom w:val="single" w:sz="4" w:space="0" w:color="auto"/>
-              <w:right w:val="single" w:sz="4" w:space="0" w:color="auto"/>
-            </w:tcBorders>
-            <w:hideMark/>
+              <w:t>Uninited</w:t>
+            </w:r>
+            <w:proofErr w:type="spellEnd"/>
+          </w:p>
+        </w:tc>
+        <w:tc>
+          <w:tcPr>
+            <w:tcW w:w="5644" w:type="dxa"/>
           </w:tcPr>
           <w:p>
             <w:pPr>
@@ -11869,23 +11868,19 @@
                 <w:sz w:val="24"/>
                 <w:szCs w:val="24"/>
               </w:rPr>
-              <w:t>ArrayOutOfBoundsException</w:t>
+              <w:t>UnInitializedException</w:t>
             </w:r>
             <w:proofErr w:type="spellEnd"/>
           </w:p>
         </w:tc>
       </w:tr>
       <w:tr>
-        <w:tc>
-          <w:tcPr>
-            <w:tcW w:w="4261" w:type="dxa"/>
-            <w:tcBorders>
-              <w:top w:val="single" w:sz="4" w:space="0" w:color="auto"/>
-              <w:left w:val="single" w:sz="4" w:space="0" w:color="auto"/>
-              <w:bottom w:val="single" w:sz="4" w:space="0" w:color="auto"/>
-              <w:right w:val="single" w:sz="4" w:space="0" w:color="auto"/>
-            </w:tcBorders>
-            <w:hideMark/>
+        <w:trPr>
+          <w:trHeight w:val="325"/>
+        </w:trPr>
+        <w:tc>
+          <w:tcPr>
+            <w:tcW w:w="3953" w:type="dxa"/>
           </w:tcPr>
           <w:p>
             <w:pPr>
@@ -11900,20 +11895,13 @@
                 <w:sz w:val="24"/>
                 <w:szCs w:val="24"/>
               </w:rPr>
-              <w:t>Wrong length</w:t>
-            </w:r>
-          </w:p>
-        </w:tc>
-        <w:tc>
-          <w:tcPr>
-            <w:tcW w:w="4261" w:type="dxa"/>
-            <w:tcBorders>
-              <w:top w:val="single" w:sz="4" w:space="0" w:color="auto"/>
-              <w:left w:val="single" w:sz="4" w:space="0" w:color="auto"/>
-              <w:bottom w:val="single" w:sz="4" w:space="0" w:color="auto"/>
-              <w:right w:val="single" w:sz="4" w:space="0" w:color="auto"/>
-            </w:tcBorders>
-            <w:hideMark/>
+              <w:t>Wrong offset</w:t>
+            </w:r>
+          </w:p>
+        </w:tc>
+        <w:tc>
+          <w:tcPr>
+            <w:tcW w:w="5644" w:type="dxa"/>
           </w:tcPr>
           <w:p>
             <w:pPr>
@@ -11936,16 +11924,12 @@
         </w:tc>
       </w:tr>
       <w:tr>
-        <w:tc>
-          <w:tcPr>
-            <w:tcW w:w="4261" w:type="dxa"/>
-            <w:tcBorders>
-              <w:top w:val="single" w:sz="4" w:space="0" w:color="auto"/>
-              <w:left w:val="single" w:sz="4" w:space="0" w:color="auto"/>
-              <w:bottom w:val="single" w:sz="4" w:space="0" w:color="auto"/>
-              <w:right w:val="single" w:sz="4" w:space="0" w:color="auto"/>
-            </w:tcBorders>
-            <w:hideMark/>
+        <w:trPr>
+          <w:trHeight w:val="338"/>
+        </w:trPr>
+        <w:tc>
+          <w:tcPr>
+            <w:tcW w:w="3953" w:type="dxa"/>
           </w:tcPr>
           <w:p>
             <w:pPr>
@@ -11960,20 +11944,13 @@
                 <w:sz w:val="24"/>
                 <w:szCs w:val="24"/>
               </w:rPr>
-              <w:t>Wrong argument type</w:t>
-            </w:r>
-          </w:p>
-        </w:tc>
-        <w:tc>
-          <w:tcPr>
-            <w:tcW w:w="4261" w:type="dxa"/>
-            <w:tcBorders>
-              <w:top w:val="single" w:sz="4" w:space="0" w:color="auto"/>
-              <w:left w:val="single" w:sz="4" w:space="0" w:color="auto"/>
-              <w:bottom w:val="single" w:sz="4" w:space="0" w:color="auto"/>
-              <w:right w:val="single" w:sz="4" w:space="0" w:color="auto"/>
-            </w:tcBorders>
-            <w:hideMark/>
+              <w:t>Wrong length</w:t>
+            </w:r>
+          </w:p>
+        </w:tc>
+        <w:tc>
+          <w:tcPr>
+            <w:tcW w:w="5644" w:type="dxa"/>
           </w:tcPr>
           <w:p>
             <w:pPr>
@@ -11989,23 +11966,19 @@
                 <w:sz w:val="24"/>
                 <w:szCs w:val="24"/>
               </w:rPr>
-              <w:t>IllegalArgumentException</w:t>
+              <w:t>ArrayOutOfBoundsException</w:t>
             </w:r>
             <w:proofErr w:type="spellEnd"/>
           </w:p>
         </w:tc>
       </w:tr>
       <w:tr>
-        <w:tc>
-          <w:tcPr>
-            <w:tcW w:w="4261" w:type="dxa"/>
-            <w:tcBorders>
-              <w:top w:val="single" w:sz="4" w:space="0" w:color="auto"/>
-              <w:left w:val="single" w:sz="4" w:space="0" w:color="auto"/>
-              <w:bottom w:val="single" w:sz="4" w:space="0" w:color="auto"/>
-              <w:right w:val="single" w:sz="4" w:space="0" w:color="auto"/>
-            </w:tcBorders>
-            <w:hideMark/>
+        <w:trPr>
+          <w:trHeight w:val="338"/>
+        </w:trPr>
+        <w:tc>
+          <w:tcPr>
+            <w:tcW w:w="3953" w:type="dxa"/>
           </w:tcPr>
           <w:p>
             <w:pPr>
@@ -12020,44 +11993,86 @@
                 <w:sz w:val="24"/>
                 <w:szCs w:val="24"/>
               </w:rPr>
-              <w:t xml:space="preserve">Wrong </w:t>
-            </w:r>
-            <w:proofErr w:type="spellStart"/>
-            <w:r>
+              <w:t>Wrong argument type</w:t>
+            </w:r>
+          </w:p>
+        </w:tc>
+        <w:tc>
+          <w:tcPr>
+            <w:tcW w:w="5644" w:type="dxa"/>
+          </w:tcPr>
+          <w:p>
+            <w:pPr>
+              <w:bidi w:val="0"/>
               <w:rPr>
                 <w:sz w:val="24"/>
                 <w:szCs w:val="24"/>
               </w:rPr>
-              <w:t>algorithmParameterSpec</w:t>
-            </w:r>
-            <w:proofErr w:type="spellEnd"/>
-          </w:p>
-        </w:tc>
-        <w:tc>
-          <w:tcPr>
-            <w:tcW w:w="4261" w:type="dxa"/>
-            <w:tcBorders>
-              <w:top w:val="single" w:sz="4" w:space="0" w:color="auto"/>
-              <w:left w:val="single" w:sz="4" w:space="0" w:color="auto"/>
-              <w:bottom w:val="single" w:sz="4" w:space="0" w:color="auto"/>
-              <w:right w:val="single" w:sz="4" w:space="0" w:color="auto"/>
-            </w:tcBorders>
-            <w:hideMark/>
-          </w:tcPr>
-          <w:p>
-            <w:pPr>
-              <w:bidi w:val="0"/>
+            </w:pPr>
+            <w:proofErr w:type="spellStart"/>
+            <w:r>
               <w:rPr>
                 <w:sz w:val="24"/>
                 <w:szCs w:val="24"/>
               </w:rPr>
-            </w:pPr>
-            <w:proofErr w:type="spellStart"/>
-            <w:r>
+              <w:t>IllegalArgumentException</w:t>
+            </w:r>
+            <w:proofErr w:type="spellEnd"/>
+          </w:p>
+        </w:tc>
+      </w:tr>
+      <w:tr>
+        <w:trPr>
+          <w:trHeight w:val="325"/>
+        </w:trPr>
+        <w:tc>
+          <w:tcPr>
+            <w:tcW w:w="3953" w:type="dxa"/>
+          </w:tcPr>
+          <w:p>
+            <w:pPr>
+              <w:bidi w:val="0"/>
               <w:rPr>
                 <w:sz w:val="24"/>
                 <w:szCs w:val="24"/>
               </w:rPr>
+            </w:pPr>
+            <w:r>
+              <w:rPr>
+                <w:sz w:val="24"/>
+                <w:szCs w:val="24"/>
+              </w:rPr>
+              <w:t xml:space="preserve">Wrong </w:t>
+            </w:r>
+            <w:proofErr w:type="spellStart"/>
+            <w:r>
+              <w:rPr>
+                <w:sz w:val="24"/>
+                <w:szCs w:val="24"/>
+              </w:rPr>
+              <w:t>algorithmParameterSpec</w:t>
+            </w:r>
+            <w:proofErr w:type="spellEnd"/>
+          </w:p>
+        </w:tc>
+        <w:tc>
+          <w:tcPr>
+            <w:tcW w:w="5644" w:type="dxa"/>
+          </w:tcPr>
+          <w:p>
+            <w:pPr>
+              <w:bidi w:val="0"/>
+              <w:rPr>
+                <w:sz w:val="24"/>
+                <w:szCs w:val="24"/>
+              </w:rPr>
+            </w:pPr>
+            <w:proofErr w:type="spellStart"/>
+            <w:r>
+              <w:rPr>
+                <w:sz w:val="24"/>
+                <w:szCs w:val="24"/>
+              </w:rPr>
               <w:t>InvalidParameterSpecException</w:t>
             </w:r>
             <w:proofErr w:type="spellEnd"/>
@@ -12065,15 +12080,12 @@
         </w:tc>
       </w:tr>
       <w:tr>
-        <w:tc>
-          <w:tcPr>
-            <w:tcW w:w="4261" w:type="dxa"/>
-            <w:tcBorders>
-              <w:top w:val="single" w:sz="4" w:space="0" w:color="auto"/>
-              <w:left w:val="single" w:sz="4" w:space="0" w:color="auto"/>
-              <w:bottom w:val="single" w:sz="4" w:space="0" w:color="auto"/>
-              <w:right w:val="single" w:sz="4" w:space="0" w:color="auto"/>
-            </w:tcBorders>
+        <w:trPr>
+          <w:trHeight w:val="338"/>
+        </w:trPr>
+        <w:tc>
+          <w:tcPr>
+            <w:tcW w:w="3953" w:type="dxa"/>
           </w:tcPr>
           <w:p>
             <w:pPr>
@@ -12083,26 +12095,36 @@
                 <w:szCs w:val="24"/>
               </w:rPr>
             </w:pPr>
-          </w:p>
-        </w:tc>
-        <w:tc>
-          <w:tcPr>
-            <w:tcW w:w="4261" w:type="dxa"/>
-            <w:tcBorders>
-              <w:top w:val="single" w:sz="4" w:space="0" w:color="auto"/>
-              <w:left w:val="single" w:sz="4" w:space="0" w:color="auto"/>
-              <w:bottom w:val="single" w:sz="4" w:space="0" w:color="auto"/>
-              <w:right w:val="single" w:sz="4" w:space="0" w:color="auto"/>
-            </w:tcBorders>
-          </w:tcPr>
-          <w:p>
-            <w:pPr>
-              <w:bidi w:val="0"/>
+            <w:r>
               <w:rPr>
                 <w:sz w:val="24"/>
                 <w:szCs w:val="24"/>
               </w:rPr>
-            </w:pPr>
+              <w:t>Bad casting</w:t>
+            </w:r>
+          </w:p>
+        </w:tc>
+        <w:tc>
+          <w:tcPr>
+            <w:tcW w:w="5644" w:type="dxa"/>
+          </w:tcPr>
+          <w:p>
+            <w:pPr>
+              <w:bidi w:val="0"/>
+              <w:rPr>
+                <w:sz w:val="24"/>
+                <w:szCs w:val="24"/>
+              </w:rPr>
+            </w:pPr>
+            <w:proofErr w:type="spellStart"/>
+            <w:r>
+              <w:rPr>
+                <w:sz w:val="24"/>
+                <w:szCs w:val="24"/>
+              </w:rPr>
+              <w:t>ClassCastException</w:t>
+            </w:r>
+            <w:proofErr w:type="spellEnd"/>
           </w:p>
         </w:tc>
       </w:tr>
@@ -12120,7 +12142,7 @@
       <w:r>
         <w:t>Output file format</w:t>
       </w:r>
-      <w:bookmarkEnd w:id="42"/>
+      <w:bookmarkEnd w:id="44"/>
     </w:p>
     <w:p>
       <w:pPr>
@@ -12133,15 +12155,7 @@
         <w:rPr>
           <w:rFonts w:asciiTheme="majorBidi" w:hAnsiTheme="majorBidi" w:cstheme="majorBidi"/>
         </w:rPr>
-        <w:t>The output will be wr</w:t>
-      </w:r>
-      <w:bookmarkStart w:id="44" w:name="_GoBack"/>
-      <w:bookmarkEnd w:id="44"/>
-      <w:r>
-        <w:rPr>
-          <w:rFonts w:asciiTheme="majorBidi" w:hAnsiTheme="majorBidi" w:cstheme="majorBidi"/>
-        </w:rPr>
-        <w:t xml:space="preserve">itten to a </w:t>
+        <w:t xml:space="preserve">The output will be written to a </w:t>
       </w:r>
       <w:proofErr w:type="spellStart"/>
       <w:r>
@@ -12881,46 +12895,30 @@
                 <w:sz w:val="18"/>
                 <w:szCs w:val="18"/>
               </w:rPr>
-              <w:t>IV</w:t>
-            </w:r>
-            <w:r>
+              <w:t>IV2</w:t>
+            </w:r>
+          </w:p>
+        </w:tc>
+        <w:tc>
+          <w:tcPr>
+            <w:tcW w:w="1009" w:type="dxa"/>
+          </w:tcPr>
+          <w:p>
+            <w:pPr>
+              <w:bidi w:val="0"/>
               <w:rPr>
                 <w:rFonts w:asciiTheme="majorBidi" w:hAnsiTheme="majorBidi" w:cstheme="majorBidi"/>
                 <w:sz w:val="18"/>
                 <w:szCs w:val="18"/>
               </w:rPr>
-              <w:t>2</w:t>
-            </w:r>
-          </w:p>
-        </w:tc>
-        <w:tc>
-          <w:tcPr>
-            <w:tcW w:w="1009" w:type="dxa"/>
-          </w:tcPr>
-          <w:p>
-            <w:pPr>
-              <w:bidi w:val="0"/>
+            </w:pPr>
+            <w:r>
               <w:rPr>
                 <w:rFonts w:asciiTheme="majorBidi" w:hAnsiTheme="majorBidi" w:cstheme="majorBidi"/>
                 <w:sz w:val="18"/>
                 <w:szCs w:val="18"/>
               </w:rPr>
-            </w:pPr>
-            <w:r>
-              <w:rPr>
-                <w:rFonts w:asciiTheme="majorBidi" w:hAnsiTheme="majorBidi" w:cstheme="majorBidi"/>
-                <w:sz w:val="18"/>
-                <w:szCs w:val="18"/>
-              </w:rPr>
-              <w:t>OV</w:t>
-            </w:r>
-            <w:r>
-              <w:rPr>
-                <w:rFonts w:asciiTheme="majorBidi" w:hAnsiTheme="majorBidi" w:cstheme="majorBidi"/>
-                <w:sz w:val="18"/>
-                <w:szCs w:val="18"/>
-              </w:rPr>
-              <w:t>2</w:t>
+              <w:t>OV2</w:t>
             </w:r>
           </w:p>
         </w:tc>
@@ -13655,7 +13653,7 @@
             <w:noProof/>
             <w:rtl/>
           </w:rPr>
-          <w:t>14</w:t>
+          <w:t>6</w:t>
         </w:r>
         <w:r>
           <w:rPr>
@@ -16229,7 +16227,7 @@
 </file>
 
 <file path=customXml/itemProps1.xml><?xml version="1.0" encoding="utf-8"?>
-<ds:datastoreItem xmlns:ds="http://schemas.openxmlformats.org/officeDocument/2006/customXml" ds:itemID="{7A5053BC-AC36-497C-95B8-2327AEE2DD15}">
+<ds:datastoreItem xmlns:ds="http://schemas.openxmlformats.org/officeDocument/2006/customXml" ds:itemID="{CCC5AF61-9DF7-4AB9-8603-C70A188AE8F7}">
   <ds:schemaRefs>
     <ds:schemaRef ds:uri="http://schemas.openxmlformats.org/officeDocument/2006/bibliography"/>
   </ds:schemaRefs>

</xml_diff>

<commit_message>
changed "PerfectuniversalHash" to "UniversalHash"
git-svn-id: https://svn.cs.biu.ac.il/svn/development/SDK@852 ba1fec17-5bc3-4c1d-a110-6a66ae20c876
</commit_message>
<xml_diff>
--- a/Docs/Tests/TestingSCAPI.docx
+++ b/Docs/Tests/TestingSCAPI.docx
@@ -7409,17 +7409,7 @@
           <w:sz w:val="24"/>
           <w:szCs w:val="24"/>
         </w:rPr>
-        <w:t xml:space="preserve"> in its constructor. Theref</w:t>
-      </w:r>
-      <w:bookmarkStart w:id="22" w:name="_GoBack"/>
-      <w:bookmarkEnd w:id="22"/>
-      <w:r>
-        <w:rPr>
-          <w:rFonts w:ascii="Times New Roman" w:eastAsia="Times New Roman" w:hAnsi="Times New Roman" w:cs="Miriam"/>
-          <w:sz w:val="24"/>
-          <w:szCs w:val="24"/>
-        </w:rPr>
-        <w:t xml:space="preserve">ore, passing an </w:t>
+        <w:t xml:space="preserve"> in its constructor. Therefore, passing an </w:t>
       </w:r>
       <w:proofErr w:type="spellStart"/>
       <w:r>
@@ -7513,14 +7503,14 @@
           <w:rFonts w:eastAsia="Times New Roman"/>
         </w:rPr>
       </w:pPr>
-      <w:bookmarkStart w:id="23" w:name="_Toc304793395"/>
+      <w:bookmarkStart w:id="22" w:name="_Toc304793395"/>
       <w:r>
         <w:rPr>
           <w:rFonts w:eastAsia="Times New Roman"/>
         </w:rPr>
         <w:t>Vector test:</w:t>
       </w:r>
-      <w:bookmarkEnd w:id="23"/>
+      <w:bookmarkEnd w:id="22"/>
     </w:p>
     <w:p>
       <w:pPr>
@@ -7602,14 +7592,14 @@
           <w:rFonts w:eastAsia="Times New Roman"/>
         </w:rPr>
       </w:pPr>
-      <w:bookmarkStart w:id="24" w:name="_Toc304793396"/>
+      <w:bookmarkStart w:id="23" w:name="_Toc304793396"/>
       <w:r>
         <w:rPr>
           <w:rFonts w:eastAsia="Times New Roman"/>
         </w:rPr>
         <w:t>Sources:</w:t>
       </w:r>
-      <w:bookmarkEnd w:id="24"/>
+      <w:bookmarkEnd w:id="23"/>
       <w:r>
         <w:rPr>
           <w:rFonts w:eastAsia="Times New Roman"/>
@@ -7697,68 +7687,68 @@
           <w:rFonts w:eastAsia="Times New Roman"/>
         </w:rPr>
       </w:pPr>
-      <w:bookmarkStart w:id="25" w:name="_Toc304793397"/>
+      <w:bookmarkStart w:id="24" w:name="_Toc304793397"/>
       <w:r>
         <w:rPr>
           <w:rFonts w:eastAsia="Times New Roman"/>
         </w:rPr>
         <w:t>Platforms:</w:t>
       </w:r>
+      <w:bookmarkEnd w:id="24"/>
+    </w:p>
+    <w:p>
+      <w:pPr>
+        <w:bidi w:val="0"/>
+        <w:ind w:left="360"/>
+        <w:rPr>
+          <w:rFonts w:ascii="Times New Roman" w:eastAsia="Times New Roman" w:hAnsi="Times New Roman" w:cs="Miriam"/>
+          <w:sz w:val="24"/>
+          <w:szCs w:val="24"/>
+        </w:rPr>
+      </w:pPr>
+      <w:r>
+        <w:rPr>
+          <w:rFonts w:ascii="Times New Roman" w:eastAsia="Times New Roman" w:hAnsi="Times New Roman" w:cs="Miriam"/>
+          <w:sz w:val="24"/>
+          <w:szCs w:val="24"/>
+        </w:rPr>
+        <w:t xml:space="preserve">We will check different operating systems for the use of native external libraries. We will match the </w:t>
+      </w:r>
+      <w:proofErr w:type="spellStart"/>
+      <w:r>
+        <w:rPr>
+          <w:rFonts w:ascii="Times New Roman" w:eastAsia="Times New Roman" w:hAnsi="Times New Roman" w:cs="Miriam"/>
+          <w:sz w:val="24"/>
+          <w:szCs w:val="24"/>
+        </w:rPr>
+        <w:t>dll</w:t>
+      </w:r>
+      <w:proofErr w:type="spellEnd"/>
+      <w:r>
+        <w:rPr>
+          <w:rFonts w:ascii="Times New Roman" w:eastAsia="Times New Roman" w:hAnsi="Times New Roman" w:cs="Miriam"/>
+          <w:sz w:val="24"/>
+          <w:szCs w:val="24"/>
+        </w:rPr>
+        <w:t>/lib application to the tested environment.</w:t>
+      </w:r>
+    </w:p>
+    <w:p>
+      <w:pPr>
+        <w:pStyle w:val="Heading3"/>
+        <w:bidi w:val="0"/>
+        <w:rPr>
+          <w:rFonts w:eastAsia="Times New Roman"/>
+        </w:rPr>
+      </w:pPr>
+      <w:bookmarkStart w:id="25" w:name="_Toc304793398"/>
+      <w:r>
+        <w:rPr>
+          <w:rFonts w:eastAsia="Times New Roman"/>
+        </w:rPr>
+        <w:t>Performance</w:t>
+      </w:r>
       <w:bookmarkEnd w:id="25"/>
-    </w:p>
-    <w:p>
-      <w:pPr>
-        <w:bidi w:val="0"/>
-        <w:ind w:left="360"/>
-        <w:rPr>
-          <w:rFonts w:ascii="Times New Roman" w:eastAsia="Times New Roman" w:hAnsi="Times New Roman" w:cs="Miriam"/>
-          <w:sz w:val="24"/>
-          <w:szCs w:val="24"/>
-        </w:rPr>
-      </w:pPr>
-      <w:r>
-        <w:rPr>
-          <w:rFonts w:ascii="Times New Roman" w:eastAsia="Times New Roman" w:hAnsi="Times New Roman" w:cs="Miriam"/>
-          <w:sz w:val="24"/>
-          <w:szCs w:val="24"/>
-        </w:rPr>
-        <w:t xml:space="preserve">We will check different operating systems for the use of native external libraries. We will match the </w:t>
-      </w:r>
-      <w:proofErr w:type="spellStart"/>
-      <w:r>
-        <w:rPr>
-          <w:rFonts w:ascii="Times New Roman" w:eastAsia="Times New Roman" w:hAnsi="Times New Roman" w:cs="Miriam"/>
-          <w:sz w:val="24"/>
-          <w:szCs w:val="24"/>
-        </w:rPr>
-        <w:t>dll</w:t>
-      </w:r>
-      <w:proofErr w:type="spellEnd"/>
-      <w:r>
-        <w:rPr>
-          <w:rFonts w:ascii="Times New Roman" w:eastAsia="Times New Roman" w:hAnsi="Times New Roman" w:cs="Miriam"/>
-          <w:sz w:val="24"/>
-          <w:szCs w:val="24"/>
-        </w:rPr>
-        <w:t>/lib application to the tested environment.</w:t>
-      </w:r>
-    </w:p>
-    <w:p>
-      <w:pPr>
-        <w:pStyle w:val="Heading3"/>
-        <w:bidi w:val="0"/>
-        <w:rPr>
-          <w:rFonts w:eastAsia="Times New Roman"/>
-        </w:rPr>
-      </w:pPr>
-      <w:bookmarkStart w:id="26" w:name="_Toc304793398"/>
-      <w:r>
-        <w:rPr>
-          <w:rFonts w:eastAsia="Times New Roman"/>
-        </w:rPr>
-        <w:t>Performance</w:t>
-      </w:r>
-      <w:bookmarkEnd w:id="26"/>
     </w:p>
     <w:p>
       <w:pPr>
@@ -7810,13 +7800,13 @@
           <w:rFonts w:eastAsia="Times New Roman"/>
         </w:rPr>
       </w:pPr>
-      <w:bookmarkStart w:id="27" w:name="_General_design:"/>
-      <w:bookmarkStart w:id="28" w:name="_General_design"/>
-      <w:bookmarkStart w:id="29" w:name="_Testing_general_design"/>
-      <w:bookmarkStart w:id="30" w:name="_Toc304793399"/>
+      <w:bookmarkStart w:id="26" w:name="_General_design:"/>
+      <w:bookmarkStart w:id="27" w:name="_General_design"/>
+      <w:bookmarkStart w:id="28" w:name="_Testing_general_design"/>
+      <w:bookmarkStart w:id="29" w:name="_Toc304793399"/>
+      <w:bookmarkEnd w:id="26"/>
       <w:bookmarkEnd w:id="27"/>
       <w:bookmarkEnd w:id="28"/>
-      <w:bookmarkEnd w:id="29"/>
       <w:r>
         <w:rPr>
           <w:rFonts w:eastAsia="Times New Roman"/>
@@ -7830,7 +7820,7 @@
         </w:rPr>
         <w:t>eneral design</w:t>
       </w:r>
-      <w:bookmarkEnd w:id="30"/>
+      <w:bookmarkEnd w:id="29"/>
     </w:p>
     <w:p>
       <w:pPr>
@@ -8444,16 +8434,16 @@
           <w:rFonts w:eastAsia="Times New Roman"/>
         </w:rPr>
       </w:pPr>
-      <w:bookmarkStart w:id="31" w:name="_Testing_Detailed_Design"/>
-      <w:bookmarkStart w:id="32" w:name="_Toc304793400"/>
+      <w:bookmarkStart w:id="30" w:name="_Testing_Detailed_Design"/>
+      <w:bookmarkStart w:id="31" w:name="_Toc304793400"/>
+      <w:bookmarkEnd w:id="30"/>
+      <w:r>
+        <w:rPr>
+          <w:rFonts w:eastAsia="Times New Roman"/>
+        </w:rPr>
+        <w:t>Testing Detailed Design</w:t>
+      </w:r>
       <w:bookmarkEnd w:id="31"/>
-      <w:r>
-        <w:rPr>
-          <w:rFonts w:eastAsia="Times New Roman"/>
-        </w:rPr>
-        <w:t>Testing Detailed Design</w:t>
-      </w:r>
-      <w:bookmarkEnd w:id="32"/>
     </w:p>
     <w:p>
       <w:pPr>
@@ -9383,21 +9373,24 @@
         <w:pStyle w:val="Heading3"/>
         <w:bidi w:val="0"/>
       </w:pPr>
-      <w:bookmarkStart w:id="33" w:name="_Toc304793401"/>
+      <w:bookmarkStart w:id="32" w:name="_Toc304793401"/>
       <w:r>
         <w:t>P</w:t>
       </w:r>
       <w:r>
         <w:t>RG</w:t>
       </w:r>
-      <w:bookmarkEnd w:id="33"/>
-    </w:p>
-    <w:p>
-      <w:pPr>
-        <w:bidi w:val="0"/>
-      </w:pPr>
-      <w:bookmarkStart w:id="34" w:name="_Toc304793402"/>
-      <w:r>
+      <w:bookmarkEnd w:id="32"/>
+    </w:p>
+    <w:p>
+      <w:pPr>
+        <w:bidi w:val="0"/>
+      </w:pPr>
+      <w:bookmarkStart w:id="33" w:name="_Toc304793402"/>
+      <w:r>
+        <w:rPr>
+          <w:noProof/>
+        </w:rPr>
         <w:drawing>
           <wp:inline distT="0" distB="0" distL="0" distR="0" wp14:anchorId="6A9FA513" wp14:editId="098CCBD5">
             <wp:extent cx="1866900" cy="3981450"/>
@@ -9442,13 +9435,16 @@
       <w:r>
         <w:t>PRF</w:t>
       </w:r>
-      <w:bookmarkEnd w:id="34"/>
-    </w:p>
-    <w:p>
-      <w:pPr>
-        <w:bidi w:val="0"/>
-      </w:pPr>
-      <w:r>
+      <w:bookmarkEnd w:id="33"/>
+    </w:p>
+    <w:p>
+      <w:pPr>
+        <w:bidi w:val="0"/>
+      </w:pPr>
+      <w:r>
+        <w:rPr>
+          <w:noProof/>
+        </w:rPr>
         <w:drawing>
           <wp:anchor distT="0" distB="0" distL="114300" distR="114300" simplePos="0" relativeHeight="251661312" behindDoc="1" locked="0" layoutInCell="1" allowOverlap="1">
             <wp:simplePos x="0" y="0"/>
@@ -9566,12 +9562,12 @@
         <w:pStyle w:val="Heading3"/>
         <w:bidi w:val="0"/>
       </w:pPr>
-      <w:bookmarkStart w:id="35" w:name="_Toc304793403"/>
+      <w:bookmarkStart w:id="34" w:name="_Toc304793403"/>
       <w:r>
         <w:lastRenderedPageBreak/>
         <w:t>Target Collision resistant Hash</w:t>
       </w:r>
-      <w:bookmarkEnd w:id="35"/>
+      <w:bookmarkEnd w:id="34"/>
     </w:p>
     <w:p>
       <w:pPr>
@@ -9595,6 +9591,7 @@
       <w:r>
         <w:rPr>
           <w:rFonts w:asciiTheme="majorBidi" w:hAnsiTheme="majorBidi" w:cstheme="majorBidi"/>
+          <w:noProof/>
           <w:sz w:val="24"/>
           <w:szCs w:val="24"/>
         </w:rPr>
@@ -9650,11 +9647,11 @@
         <w:pStyle w:val="Heading3"/>
         <w:bidi w:val="0"/>
       </w:pPr>
-      <w:bookmarkStart w:id="36" w:name="_Toc304793404"/>
+      <w:bookmarkStart w:id="35" w:name="_Toc304793404"/>
       <w:r>
         <w:t>Trapdoor permutation</w:t>
       </w:r>
-      <w:bookmarkEnd w:id="36"/>
+      <w:bookmarkEnd w:id="35"/>
     </w:p>
     <w:p>
       <w:pPr>
@@ -9678,6 +9675,7 @@
       <w:r>
         <w:rPr>
           <w:rFonts w:asciiTheme="majorBidi" w:hAnsiTheme="majorBidi" w:cstheme="majorBidi"/>
+          <w:noProof/>
           <w:sz w:val="24"/>
           <w:szCs w:val="24"/>
         </w:rPr>
@@ -9723,12 +9721,12 @@
         <w:pStyle w:val="Heading3"/>
         <w:bidi w:val="0"/>
       </w:pPr>
-      <w:bookmarkStart w:id="37" w:name="_Toc304793405"/>
+      <w:bookmarkStart w:id="36" w:name="_Toc304793405"/>
       <w:r>
         <w:lastRenderedPageBreak/>
         <w:t>Perfect universal hash</w:t>
       </w:r>
-      <w:bookmarkEnd w:id="37"/>
+      <w:bookmarkEnd w:id="36"/>
       <w:r>
         <w:t xml:space="preserve"> </w:t>
       </w:r>
@@ -9738,6 +9736,9 @@
         <w:bidi w:val="0"/>
       </w:pPr>
       <w:r>
+        <w:rPr>
+          <w:noProof/>
+        </w:rPr>
         <w:drawing>
           <wp:inline distT="0" distB="0" distL="0" distR="0" wp14:anchorId="7E5AE05C" wp14:editId="316CAC80">
             <wp:extent cx="5274310" cy="2702473"/>
@@ -9785,22 +9786,25 @@
         <w:pStyle w:val="Heading3"/>
         <w:bidi w:val="0"/>
       </w:pPr>
-      <w:bookmarkStart w:id="38" w:name="_Toc304793406"/>
+      <w:bookmarkStart w:id="37" w:name="_Toc304793406"/>
       <w:r>
         <w:t>Key derivation function</w:t>
       </w:r>
-      <w:bookmarkEnd w:id="38"/>
-    </w:p>
-    <w:p>
-      <w:pPr>
-        <w:bidi w:val="0"/>
-      </w:pPr>
-    </w:p>
-    <w:p>
-      <w:pPr>
-        <w:bidi w:val="0"/>
-      </w:pPr>
-      <w:r>
+      <w:bookmarkEnd w:id="37"/>
+    </w:p>
+    <w:p>
+      <w:pPr>
+        <w:bidi w:val="0"/>
+      </w:pPr>
+    </w:p>
+    <w:p>
+      <w:pPr>
+        <w:bidi w:val="0"/>
+      </w:pPr>
+      <w:r>
+        <w:rPr>
+          <w:noProof/>
+        </w:rPr>
         <w:drawing>
           <wp:inline distT="0" distB="0" distL="0" distR="0" wp14:anchorId="02B13981" wp14:editId="63F7C68E">
             <wp:extent cx="1866900" cy="3638550"/>
@@ -9857,12 +9861,12 @@
         <w:pStyle w:val="Heading3"/>
         <w:bidi w:val="0"/>
       </w:pPr>
-      <w:bookmarkStart w:id="39" w:name="_Toc304793407"/>
+      <w:bookmarkStart w:id="38" w:name="_Toc304793407"/>
       <w:r>
         <w:lastRenderedPageBreak/>
         <w:t>Discrete logarithm</w:t>
       </w:r>
-      <w:bookmarkEnd w:id="39"/>
+      <w:bookmarkEnd w:id="38"/>
       <w:r>
         <w:t xml:space="preserve"> </w:t>
       </w:r>
@@ -9877,6 +9881,9 @@
         <w:bidi w:val="0"/>
       </w:pPr>
       <w:r>
+        <w:rPr>
+          <w:noProof/>
+        </w:rPr>
         <w:drawing>
           <wp:inline distT="0" distB="0" distL="0" distR="0" wp14:anchorId="54B75427" wp14:editId="18243D6D">
             <wp:extent cx="5124450" cy="3429000"/>
@@ -9935,7 +9942,7 @@
           <w:rFonts w:eastAsia="Times New Roman"/>
         </w:rPr>
       </w:pPr>
-      <w:bookmarkStart w:id="40" w:name="_Toc304793408"/>
+      <w:bookmarkStart w:id="39" w:name="_Toc304793408"/>
       <w:r>
         <w:rPr>
           <w:rFonts w:eastAsia="Times New Roman"/>
@@ -9943,24 +9950,24 @@
         <w:lastRenderedPageBreak/>
         <w:t>Appendix</w:t>
       </w:r>
+      <w:bookmarkEnd w:id="39"/>
+    </w:p>
+    <w:p>
+      <w:pPr>
+        <w:pStyle w:val="Heading3"/>
+        <w:bidi w:val="0"/>
+      </w:pPr>
+      <w:bookmarkStart w:id="40" w:name="_Toc304793409"/>
+      <w:r>
+        <w:t>Table of</w:t>
+      </w:r>
+      <w:r>
+        <w:t xml:space="preserve"> algorithms/</w:t>
+      </w:r>
+      <w:r>
+        <w:t xml:space="preserve"> sources:</w:t>
+      </w:r>
       <w:bookmarkEnd w:id="40"/>
-    </w:p>
-    <w:p>
-      <w:pPr>
-        <w:pStyle w:val="Heading3"/>
-        <w:bidi w:val="0"/>
-      </w:pPr>
-      <w:bookmarkStart w:id="41" w:name="_Toc304793409"/>
-      <w:r>
-        <w:t>Table of</w:t>
-      </w:r>
-      <w:r>
-        <w:t xml:space="preserve"> algorithms/</w:t>
-      </w:r>
-      <w:r>
-        <w:t xml:space="preserve"> sources:</w:t>
-      </w:r>
-      <w:bookmarkEnd w:id="41"/>
     </w:p>
     <w:p>
       <w:pPr>
@@ -10550,8 +10557,10 @@
             <w:pPr>
               <w:bidi w:val="0"/>
             </w:pPr>
-            <w:r>
-              <w:t>Perfect universal hash functions</w:t>
+            <w:bookmarkStart w:id="41" w:name="_GoBack"/>
+            <w:bookmarkEnd w:id="41"/>
+            <w:r>
+              <w:t>universal hash functions</w:t>
             </w:r>
           </w:p>
         </w:tc>
@@ -13653,7 +13662,7 @@
             <w:noProof/>
             <w:rtl/>
           </w:rPr>
-          <w:t>6</w:t>
+          <w:t>13</w:t>
         </w:r>
         <w:r>
           <w:rPr>
@@ -16227,7 +16236,7 @@
 </file>
 
 <file path=customXml/itemProps1.xml><?xml version="1.0" encoding="utf-8"?>
-<ds:datastoreItem xmlns:ds="http://schemas.openxmlformats.org/officeDocument/2006/customXml" ds:itemID="{CCC5AF61-9DF7-4AB9-8603-C70A188AE8F7}">
+<ds:datastoreItem xmlns:ds="http://schemas.openxmlformats.org/officeDocument/2006/customXml" ds:itemID="{F95EE87E-7E31-460E-A0EE-E61079CE2CA3}">
   <ds:schemaRefs>
     <ds:schemaRef ds:uri="http://schemas.openxmlformats.org/officeDocument/2006/bibliography"/>
   </ds:schemaRefs>

</xml_diff>